<commit_message>
added folders for flex exercises
</commit_message>
<xml_diff>
--- a/03_Flexbox/flexbox_vyklad/Flexbox.docx
+++ b/03_Flexbox/flexbox_vyklad/Flexbox.docx
@@ -29,7 +29,15 @@
       </w:r>
       <w:proofErr w:type="spellEnd"/>
       <w:r>
-        <w:t xml:space="preserve"> u jednotlivých prvků, ale s tím jak se v čase kódování webů </w:t>
+        <w:t xml:space="preserve"> u jednotlivých prvků, ale s </w:t>
+      </w:r>
+      <w:proofErr w:type="gramStart"/>
+      <w:r>
+        <w:t>tím</w:t>
+      </w:r>
+      <w:proofErr w:type="gramEnd"/>
+      <w:r>
+        <w:t xml:space="preserve"> jak se v čase kódování webů </w:t>
       </w:r>
       <w:r>
         <w:t>vyvíjí</w:t>
@@ -159,7 +167,15 @@
       </w:r>
       <w:proofErr w:type="spellEnd"/>
       <w:r>
-        <w:t xml:space="preserve"> znamená, že položky v daném kontejneru jsou flexibilní, pružné a tak i vyplňují volný prostor v kontejneru. Podle našeho zadání. </w:t>
+        <w:t xml:space="preserve"> znamená, že položky v daném kontejneru jsou flexibilní, </w:t>
+      </w:r>
+      <w:proofErr w:type="gramStart"/>
+      <w:r>
+        <w:t>pružné</w:t>
+      </w:r>
+      <w:proofErr w:type="gramEnd"/>
+      <w:r>
+        <w:t xml:space="preserve"> a tak i vyplňují volný prostor v kontejneru. Podle našeho zadání. </w:t>
       </w:r>
     </w:p>
     <w:p>
@@ -217,6 +233,7 @@
         <w:t xml:space="preserve">Kontejneru potom nastavíme vlastnost </w:t>
       </w:r>
       <w:proofErr w:type="spellStart"/>
+      <w:proofErr w:type="gramStart"/>
       <w:r>
         <w:rPr>
           <w:b/>
@@ -225,6 +242,7 @@
         <w:t>display:flex</w:t>
       </w:r>
       <w:proofErr w:type="spellEnd"/>
+      <w:proofErr w:type="gramEnd"/>
       <w:r>
         <w:rPr>
           <w:b/>
@@ -246,7 +264,15 @@
       </w:r>
       <w:proofErr w:type="spellEnd"/>
       <w:r>
-        <w:t xml:space="preserve">, to znamená, že určitým způsobem vyplňují místo v kontejneru. Zároveň jim můžeme nastavovat další vlastnosti a ovlivnit jak to místo vyplňují. </w:t>
+        <w:t xml:space="preserve">, to znamená, že určitým způsobem vyplňují místo v kontejneru. Zároveň jim můžeme nastavovat další vlastnosti a </w:t>
+      </w:r>
+      <w:proofErr w:type="gramStart"/>
+      <w:r>
+        <w:t>ovlivnit</w:t>
+      </w:r>
+      <w:proofErr w:type="gramEnd"/>
+      <w:r>
+        <w:t xml:space="preserve"> jak to místo vyplňují. </w:t>
       </w:r>
     </w:p>
     <w:p>
@@ -613,6 +639,7 @@
         <w:t xml:space="preserve"> </w:t>
       </w:r>
       <w:proofErr w:type="spellStart"/>
+      <w:proofErr w:type="gramStart"/>
       <w:r>
         <w:rPr>
           <w:b/>
@@ -622,7 +649,11 @@
       </w:r>
       <w:proofErr w:type="spellEnd"/>
       <w:r>
-        <w:t xml:space="preserve"> - prvky jsou rozmístěny rovnoměrně na ose a mezi dvěma prvky je vždy stejné místo </w:t>
+        <w:t xml:space="preserve"> - prvky</w:t>
+      </w:r>
+      <w:proofErr w:type="gramEnd"/>
+      <w:r>
+        <w:t xml:space="preserve"> jsou rozmístěny rovnoměrně na ose a mezi dvěma prvky je vždy stejné místo </w:t>
       </w:r>
     </w:p>
     <w:p>
@@ -743,7 +774,15 @@
       </w:r>
       <w:proofErr w:type="spellEnd"/>
       <w:r>
-        <w:t xml:space="preserve"> – normálně jak čteme tak se zalamuje</w:t>
+        <w:t xml:space="preserve"> – normálně jak </w:t>
+      </w:r>
+      <w:proofErr w:type="gramStart"/>
+      <w:r>
+        <w:t>čteme</w:t>
+      </w:r>
+      <w:proofErr w:type="gramEnd"/>
+      <w:r>
+        <w:t xml:space="preserve"> tak se zalamuje</w:t>
       </w:r>
     </w:p>
     <w:p>
@@ -812,6 +851,9 @@
       <w:r>
         <w:t>pokus nastavíme nějakému 1, tak bude na konci</w:t>
       </w:r>
+    </w:p>
+    <w:p/>
+    <w:p>
       <w:r>
         <w:br/>
         <w:t>položky defaultně mají takovou šířku, jaký je obsah v položkách – větší obsah ODKOMENTOVAT</w:t>
@@ -935,7 +977,15 @@
       </w:r>
       <w:r>
         <w:br/>
-        <w:t>často se používají procenta – 50%, nebo 33</w:t>
+        <w:t xml:space="preserve">často se používají procenta – </w:t>
+      </w:r>
+      <w:proofErr w:type="gramStart"/>
+      <w:r>
+        <w:t>50%</w:t>
+      </w:r>
+      <w:proofErr w:type="gramEnd"/>
+      <w:r>
+        <w:t>, nebo 33</w:t>
       </w:r>
       <w:r>
         <w:rPr>
@@ -1022,7 +1072,15 @@
       </w:r>
       <w:proofErr w:type="spellEnd"/>
       <w:r>
-        <w:t xml:space="preserve"> tolik místa </w:t>
+        <w:t xml:space="preserve"> tolik </w:t>
+      </w:r>
+      <w:proofErr w:type="gramStart"/>
+      <w:r>
+        <w:t>místa</w:t>
+      </w:r>
+      <w:proofErr w:type="gramEnd"/>
+      <w:r>
+        <w:t xml:space="preserve"> </w:t>
       </w:r>
     </w:p>
     <w:p>
@@ -1041,6 +1099,7 @@
     </w:p>
     <w:p>
       <w:r>
+        <w:lastRenderedPageBreak/>
         <w:t>Pokud má 0 tak se nesmrš</w:t>
       </w:r>
       <w:r>
@@ -1065,7 +1124,6 @@
     </w:p>
     <w:p>
       <w:r>
-        <w:lastRenderedPageBreak/>
         <w:t xml:space="preserve">Kombinuje </w:t>
       </w:r>
       <w:proofErr w:type="spellStart"/>
@@ -1162,7 +1220,15 @@
       </w:r>
       <w:proofErr w:type="spellEnd"/>
       <w:r>
-        <w:t xml:space="preserve"> na kontejneru </w:t>
+        <w:t xml:space="preserve"> na </w:t>
+      </w:r>
+      <w:proofErr w:type="gramStart"/>
+      <w:r>
+        <w:t>kontejneru</w:t>
+      </w:r>
+      <w:proofErr w:type="gramEnd"/>
+      <w:r>
+        <w:t xml:space="preserve"> </w:t>
       </w:r>
     </w:p>
     <w:p/>

</xml_diff>

<commit_message>
changes after lesson03 flex a bem
</commit_message>
<xml_diff>
--- a/03_Flexbox/flexbox_vyklad/Flexbox.docx
+++ b/03_Flexbox/flexbox_vyklad/Flexbox.docx
@@ -29,15 +29,7 @@
       </w:r>
       <w:proofErr w:type="spellEnd"/>
       <w:r>
-        <w:t xml:space="preserve"> u jednotlivých prvků, ale s </w:t>
-      </w:r>
-      <w:proofErr w:type="gramStart"/>
-      <w:r>
-        <w:t>tím</w:t>
-      </w:r>
-      <w:proofErr w:type="gramEnd"/>
-      <w:r>
-        <w:t xml:space="preserve"> jak se v čase kódování webů </w:t>
+        <w:t xml:space="preserve"> u jednotlivých prvků, ale s tím jak se v čase kódování webů </w:t>
       </w:r>
       <w:r>
         <w:t>vyvíjí</w:t>
@@ -167,15 +159,7 @@
       </w:r>
       <w:proofErr w:type="spellEnd"/>
       <w:r>
-        <w:t xml:space="preserve"> znamená, že položky v daném kontejneru jsou flexibilní, </w:t>
-      </w:r>
-      <w:proofErr w:type="gramStart"/>
-      <w:r>
-        <w:t>pružné</w:t>
-      </w:r>
-      <w:proofErr w:type="gramEnd"/>
-      <w:r>
-        <w:t xml:space="preserve"> a tak i vyplňují volný prostor v kontejneru. Podle našeho zadání. </w:t>
+        <w:t xml:space="preserve"> znamená, že položky v daném kontejneru jsou flexibilní, pružné a tak i vyplňují volný prostor v kontejneru. Podle našeho zadání. </w:t>
       </w:r>
     </w:p>
     <w:p>
@@ -233,7 +217,6 @@
         <w:t xml:space="preserve">Kontejneru potom nastavíme vlastnost </w:t>
       </w:r>
       <w:proofErr w:type="spellStart"/>
-      <w:proofErr w:type="gramStart"/>
       <w:r>
         <w:rPr>
           <w:b/>
@@ -242,7 +225,6 @@
         <w:t>display:flex</w:t>
       </w:r>
       <w:proofErr w:type="spellEnd"/>
-      <w:proofErr w:type="gramEnd"/>
       <w:r>
         <w:rPr>
           <w:b/>
@@ -264,15 +246,7 @@
       </w:r>
       <w:proofErr w:type="spellEnd"/>
       <w:r>
-        <w:t xml:space="preserve">, to znamená, že určitým způsobem vyplňují místo v kontejneru. Zároveň jim můžeme nastavovat další vlastnosti a </w:t>
-      </w:r>
-      <w:proofErr w:type="gramStart"/>
-      <w:r>
-        <w:t>ovlivnit</w:t>
-      </w:r>
-      <w:proofErr w:type="gramEnd"/>
-      <w:r>
-        <w:t xml:space="preserve"> jak to místo vyplňují. </w:t>
+        <w:t xml:space="preserve">, to znamená, že určitým způsobem vyplňují místo v kontejneru. Zároveň jim můžeme nastavovat další vlastnosti a ovlivnit jak to místo vyplňují. </w:t>
       </w:r>
     </w:p>
     <w:p>
@@ -639,7 +613,6 @@
         <w:t xml:space="preserve"> </w:t>
       </w:r>
       <w:proofErr w:type="spellStart"/>
-      <w:proofErr w:type="gramStart"/>
       <w:r>
         <w:rPr>
           <w:b/>
@@ -649,11 +622,7 @@
       </w:r>
       <w:proofErr w:type="spellEnd"/>
       <w:r>
-        <w:t xml:space="preserve"> - prvky</w:t>
-      </w:r>
-      <w:proofErr w:type="gramEnd"/>
-      <w:r>
-        <w:t xml:space="preserve"> jsou rozmístěny rovnoměrně na ose a mezi dvěma prvky je vždy stejné místo </w:t>
+        <w:t xml:space="preserve"> - prvky jsou rozmístěny rovnoměrně na ose a mezi dvěma prvky je vždy stejné místo </w:t>
       </w:r>
     </w:p>
     <w:p>
@@ -774,15 +743,7 @@
       </w:r>
       <w:proofErr w:type="spellEnd"/>
       <w:r>
-        <w:t xml:space="preserve"> – normálně jak </w:t>
-      </w:r>
-      <w:proofErr w:type="gramStart"/>
-      <w:r>
-        <w:t>čteme</w:t>
-      </w:r>
-      <w:proofErr w:type="gramEnd"/>
-      <w:r>
-        <w:t xml:space="preserve"> tak se zalamuje</w:t>
+        <w:t xml:space="preserve"> – normálně jak čteme tak se zalamuje</w:t>
       </w:r>
     </w:p>
     <w:p>
@@ -854,18 +815,919 @@
     </w:p>
     <w:p/>
     <w:p>
+      <w:pPr>
+        <w:pStyle w:val="Nadpis1"/>
+      </w:pPr>
+      <w:r>
+        <w:t>Lekce 03</w:t>
+      </w:r>
+    </w:p>
+    <w:p>
+      <w:r>
+        <w:t xml:space="preserve">Opakování – úkol na </w:t>
+      </w:r>
+      <w:proofErr w:type="spellStart"/>
+      <w:r>
+        <w:t>container</w:t>
+      </w:r>
+      <w:proofErr w:type="spellEnd"/>
+      <w:r>
+        <w:t xml:space="preserve"> a </w:t>
+      </w:r>
+      <w:proofErr w:type="spellStart"/>
+      <w:r>
+        <w:t>order</w:t>
+      </w:r>
+      <w:proofErr w:type="spellEnd"/>
+      <w:r>
+        <w:t xml:space="preserve">. </w:t>
+      </w:r>
+    </w:p>
+    <w:p>
+      <w:pPr>
+        <w:pStyle w:val="Nadpis2"/>
+      </w:pPr>
+      <w:r>
+        <w:t>ORDER</w:t>
+      </w:r>
+    </w:p>
+    <w:p>
+      <w:pPr>
+        <w:pStyle w:val="Odstavecseseznamem"/>
+        <w:numPr>
+          <w:ilvl w:val="0"/>
+          <w:numId w:val="1"/>
+        </w:numPr>
+      </w:pPr>
+      <w:r>
+        <w:t xml:space="preserve">Dále: prvky ve </w:t>
+      </w:r>
+      <w:proofErr w:type="spellStart"/>
+      <w:r>
+        <w:t>flexboxu</w:t>
+      </w:r>
+      <w:proofErr w:type="spellEnd"/>
+      <w:r>
+        <w:t xml:space="preserve"> mají takovou šířku, jaký je obsah. </w:t>
+      </w:r>
+    </w:p>
+    <w:p>
+      <w:pPr>
+        <w:pStyle w:val="Odstavecseseznamem"/>
+        <w:numPr>
+          <w:ilvl w:val="0"/>
+          <w:numId w:val="1"/>
+        </w:numPr>
+      </w:pPr>
+      <w:r>
+        <w:t xml:space="preserve">Někdy je ale kontejner větší a my ho chceme vyplnit prvky, ne jen prvky rozmístit s mezerami </w:t>
+      </w:r>
+      <w:r>
+        <w:rPr>
+          <w:b/>
+          <w:bCs/>
+        </w:rPr>
+        <w:t>CODE</w:t>
+      </w:r>
+    </w:p>
+    <w:p>
+      <w:pPr>
+        <w:pStyle w:val="Odstavecseseznamem"/>
+        <w:numPr>
+          <w:ilvl w:val="0"/>
+          <w:numId w:val="1"/>
+        </w:numPr>
+      </w:pPr>
+      <w:r>
+        <w:t xml:space="preserve">Můžeme tedy pomocí vlastnosti určit, jak </w:t>
+      </w:r>
+      <w:proofErr w:type="spellStart"/>
+      <w:r>
+        <w:t>flex-items</w:t>
+      </w:r>
+      <w:proofErr w:type="spellEnd"/>
+      <w:r>
+        <w:t xml:space="preserve"> budou volné místo zabírat. </w:t>
+      </w:r>
+    </w:p>
+    <w:p>
+      <w:pPr>
+        <w:pStyle w:val="Nadpis2"/>
+      </w:pPr>
+      <w:r>
+        <w:t>FLEX GROW</w:t>
+      </w:r>
+    </w:p>
+    <w:p>
+      <w:proofErr w:type="spellStart"/>
+      <w:r>
+        <w:t>Flex-grow</w:t>
+      </w:r>
+      <w:proofErr w:type="spellEnd"/>
+      <w:r>
+        <w:t xml:space="preserve"> </w:t>
+      </w:r>
+      <w:r>
+        <w:t xml:space="preserve">nám určuje, kolik volného prostoru položka zabere. </w:t>
+      </w:r>
+    </w:p>
+    <w:p>
+      <w:pPr>
+        <w:rPr>
+          <w:b/>
+          <w:bCs/>
+        </w:rPr>
+      </w:pPr>
+      <w:r>
+        <w:t>jako hodnotu má číslo (bez jednotky),</w:t>
+      </w:r>
+      <w:r>
+        <w:t xml:space="preserve"> nebere negativní čísla </w:t>
+      </w:r>
       <w:r>
         <w:br/>
-        <w:t>položky defaultně mají takovou šířku, jaký je obsah v položkách – větší obsah ODKOMENTOVAT</w:t>
-      </w:r>
-    </w:p>
-    <w:p>
-      <w:pPr>
+      </w:r>
+      <w:r>
+        <w:t>defaultně 0</w:t>
+      </w:r>
+      <w:r>
+        <w:t xml:space="preserve"> – prvky se na volný prostor neroztahují</w:t>
+      </w:r>
+      <w:r>
+        <w:br/>
+        <w:t xml:space="preserve">pokud dáme JEDNOMU PRVKU </w:t>
+      </w:r>
+      <w:proofErr w:type="spellStart"/>
+      <w:r>
+        <w:t>flex</w:t>
+      </w:r>
+      <w:proofErr w:type="spellEnd"/>
+      <w:r>
+        <w:t xml:space="preserve"> </w:t>
+      </w:r>
+      <w:proofErr w:type="spellStart"/>
+      <w:r>
+        <w:t>grow</w:t>
+      </w:r>
+      <w:proofErr w:type="spellEnd"/>
+      <w:r>
+        <w:t xml:space="preserve"> 1 – zabere všechno volné místo. </w:t>
+      </w:r>
+    </w:p>
+    <w:p>
+      <w:r>
+        <w:t xml:space="preserve">pokud jinému dáme </w:t>
+      </w:r>
+      <w:proofErr w:type="spellStart"/>
+      <w:r>
+        <w:t>flex-grow</w:t>
+      </w:r>
+      <w:proofErr w:type="spellEnd"/>
+      <w:r>
+        <w:t xml:space="preserve"> 2 – zabere dvakrát tolik volného místa – NEBUDE DVAKRAT VETSI </w:t>
+      </w:r>
+      <w:r>
+        <w:rPr>
+          <w:b/>
+          <w:bCs/>
+        </w:rPr>
+        <w:t>CODE</w:t>
+      </w:r>
+    </w:p>
+    <w:p>
+      <w:pPr>
+        <w:shd w:val="clear" w:color="auto" w:fill="24283B"/>
+        <w:spacing w:line="270" w:lineRule="atLeast"/>
+        <w:rPr>
+          <w:rFonts w:ascii="Consolas" w:eastAsia="Times New Roman" w:hAnsi="Consolas" w:cs="Times New Roman"/>
+          <w:color w:val="A9B1D6"/>
+          <w:sz w:val="20"/>
+          <w:szCs w:val="20"/>
+          <w:lang w:eastAsia="cs-CZ"/>
+        </w:rPr>
+      </w:pPr>
+      <w:r>
+        <w:br/>
+      </w:r>
+      <w:r>
+        <w:rPr>
+          <w:rFonts w:ascii="Consolas" w:eastAsia="Times New Roman" w:hAnsi="Consolas" w:cs="Times New Roman"/>
+          <w:color w:val="E0AF68"/>
+          <w:sz w:val="20"/>
+          <w:szCs w:val="20"/>
+          <w:lang w:eastAsia="cs-CZ"/>
+        </w:rPr>
+        <w:t>.</w:t>
+      </w:r>
+      <w:proofErr w:type="spellStart"/>
+      <w:r>
+        <w:rPr>
+          <w:rFonts w:ascii="Consolas" w:eastAsia="Times New Roman" w:hAnsi="Consolas" w:cs="Times New Roman"/>
+          <w:color w:val="9ECE6A"/>
+          <w:sz w:val="20"/>
+          <w:szCs w:val="20"/>
+          <w:lang w:eastAsia="cs-CZ"/>
+        </w:rPr>
+        <w:t>third</w:t>
+      </w:r>
+      <w:proofErr w:type="spellEnd"/>
+      <w:r>
+        <w:rPr>
+          <w:rFonts w:ascii="Consolas" w:eastAsia="Times New Roman" w:hAnsi="Consolas" w:cs="Times New Roman"/>
+          <w:color w:val="A9B1D6"/>
+          <w:sz w:val="20"/>
+          <w:szCs w:val="20"/>
+          <w:lang w:eastAsia="cs-CZ"/>
+        </w:rPr>
+        <w:t> </w:t>
+      </w:r>
+      <w:r>
+        <w:rPr>
+          <w:rFonts w:ascii="Consolas" w:eastAsia="Times New Roman" w:hAnsi="Consolas" w:cs="Times New Roman"/>
+          <w:color w:val="9ABDF5"/>
+          <w:sz w:val="20"/>
+          <w:szCs w:val="20"/>
+          <w:lang w:eastAsia="cs-CZ"/>
+        </w:rPr>
+        <w:t>{</w:t>
+      </w:r>
+    </w:p>
+    <w:p>
+      <w:pPr>
+        <w:shd w:val="clear" w:color="auto" w:fill="24283B"/>
+        <w:spacing w:after="0" w:line="270" w:lineRule="atLeast"/>
+        <w:rPr>
+          <w:rFonts w:ascii="Consolas" w:eastAsia="Times New Roman" w:hAnsi="Consolas" w:cs="Times New Roman"/>
+          <w:color w:val="A9B1D6"/>
+          <w:sz w:val="20"/>
+          <w:szCs w:val="20"/>
+          <w:lang w:eastAsia="cs-CZ"/>
+        </w:rPr>
+      </w:pPr>
+      <w:r>
+        <w:rPr>
+          <w:rFonts w:ascii="Consolas" w:eastAsia="Times New Roman" w:hAnsi="Consolas" w:cs="Times New Roman"/>
+          <w:color w:val="9ABDF5"/>
+          <w:sz w:val="20"/>
+          <w:szCs w:val="20"/>
+          <w:lang w:eastAsia="cs-CZ"/>
+        </w:rPr>
+        <w:lastRenderedPageBreak/>
+        <w:t>  </w:t>
+      </w:r>
+      <w:proofErr w:type="spellStart"/>
+      <w:r>
+        <w:rPr>
+          <w:rFonts w:ascii="Consolas" w:eastAsia="Times New Roman" w:hAnsi="Consolas" w:cs="Times New Roman"/>
+          <w:color w:val="7AA2F7"/>
+          <w:sz w:val="20"/>
+          <w:szCs w:val="20"/>
+          <w:lang w:eastAsia="cs-CZ"/>
+        </w:rPr>
+        <w:t>flex-grow</w:t>
+      </w:r>
+      <w:proofErr w:type="spellEnd"/>
+      <w:r>
+        <w:rPr>
+          <w:rFonts w:ascii="Consolas" w:eastAsia="Times New Roman" w:hAnsi="Consolas" w:cs="Times New Roman"/>
+          <w:color w:val="89DDFF"/>
+          <w:sz w:val="20"/>
+          <w:szCs w:val="20"/>
+          <w:lang w:eastAsia="cs-CZ"/>
+        </w:rPr>
+        <w:t>:</w:t>
+      </w:r>
+      <w:r>
+        <w:rPr>
+          <w:rFonts w:ascii="Consolas" w:eastAsia="Times New Roman" w:hAnsi="Consolas" w:cs="Times New Roman"/>
+          <w:color w:val="9ABDF5"/>
+          <w:sz w:val="20"/>
+          <w:szCs w:val="20"/>
+          <w:lang w:eastAsia="cs-CZ"/>
+        </w:rPr>
+        <w:t> </w:t>
+      </w:r>
+      <w:r>
+        <w:rPr>
+          <w:rFonts w:ascii="Consolas" w:eastAsia="Times New Roman" w:hAnsi="Consolas" w:cs="Times New Roman"/>
+          <w:color w:val="FF9E64"/>
+          <w:sz w:val="20"/>
+          <w:szCs w:val="20"/>
+          <w:lang w:eastAsia="cs-CZ"/>
+        </w:rPr>
+        <w:t>1</w:t>
+      </w:r>
+      <w:r>
+        <w:rPr>
+          <w:rFonts w:ascii="Consolas" w:eastAsia="Times New Roman" w:hAnsi="Consolas" w:cs="Times New Roman"/>
+          <w:color w:val="89DDFF"/>
+          <w:sz w:val="20"/>
+          <w:szCs w:val="20"/>
+          <w:lang w:eastAsia="cs-CZ"/>
+        </w:rPr>
+        <w:t>;</w:t>
+      </w:r>
+    </w:p>
+    <w:p>
+      <w:pPr>
+        <w:shd w:val="clear" w:color="auto" w:fill="24283B"/>
+        <w:spacing w:after="0" w:line="270" w:lineRule="atLeast"/>
+        <w:rPr>
+          <w:rFonts w:ascii="Consolas" w:eastAsia="Times New Roman" w:hAnsi="Consolas" w:cs="Times New Roman"/>
+          <w:color w:val="A9B1D6"/>
+          <w:sz w:val="20"/>
+          <w:szCs w:val="20"/>
+          <w:lang w:eastAsia="cs-CZ"/>
+        </w:rPr>
+      </w:pPr>
+      <w:r>
+        <w:rPr>
+          <w:rFonts w:ascii="Consolas" w:eastAsia="Times New Roman" w:hAnsi="Consolas" w:cs="Times New Roman"/>
+          <w:color w:val="9ABDF5"/>
+          <w:sz w:val="20"/>
+          <w:szCs w:val="20"/>
+          <w:lang w:eastAsia="cs-CZ"/>
+        </w:rPr>
+        <w:t>}</w:t>
+      </w:r>
+    </w:p>
+    <w:p>
+      <w:pPr>
+        <w:shd w:val="clear" w:color="auto" w:fill="24283B"/>
+        <w:spacing w:after="0" w:line="270" w:lineRule="atLeast"/>
+        <w:rPr>
+          <w:rFonts w:ascii="Consolas" w:eastAsia="Times New Roman" w:hAnsi="Consolas" w:cs="Times New Roman"/>
+          <w:color w:val="A9B1D6"/>
+          <w:sz w:val="20"/>
+          <w:szCs w:val="20"/>
+          <w:lang w:eastAsia="cs-CZ"/>
+        </w:rPr>
+      </w:pPr>
+    </w:p>
+    <w:p>
+      <w:pPr>
+        <w:shd w:val="clear" w:color="auto" w:fill="24283B"/>
+        <w:spacing w:after="0" w:line="270" w:lineRule="atLeast"/>
+        <w:rPr>
+          <w:rFonts w:ascii="Consolas" w:eastAsia="Times New Roman" w:hAnsi="Consolas" w:cs="Times New Roman"/>
+          <w:color w:val="A9B1D6"/>
+          <w:sz w:val="20"/>
+          <w:szCs w:val="20"/>
+          <w:lang w:eastAsia="cs-CZ"/>
+        </w:rPr>
+      </w:pPr>
+      <w:r>
+        <w:rPr>
+          <w:rFonts w:ascii="Consolas" w:eastAsia="Times New Roman" w:hAnsi="Consolas" w:cs="Times New Roman"/>
+          <w:color w:val="E0AF68"/>
+          <w:sz w:val="20"/>
+          <w:szCs w:val="20"/>
+          <w:lang w:eastAsia="cs-CZ"/>
+        </w:rPr>
+        <w:t>.</w:t>
+      </w:r>
+      <w:r>
+        <w:rPr>
+          <w:rFonts w:ascii="Consolas" w:eastAsia="Times New Roman" w:hAnsi="Consolas" w:cs="Times New Roman"/>
+          <w:color w:val="9ECE6A"/>
+          <w:sz w:val="20"/>
+          <w:szCs w:val="20"/>
+          <w:lang w:eastAsia="cs-CZ"/>
+        </w:rPr>
+        <w:t>second</w:t>
+      </w:r>
+      <w:r>
+        <w:rPr>
+          <w:rFonts w:ascii="Consolas" w:eastAsia="Times New Roman" w:hAnsi="Consolas" w:cs="Times New Roman"/>
+          <w:color w:val="A9B1D6"/>
+          <w:sz w:val="20"/>
+          <w:szCs w:val="20"/>
+          <w:lang w:eastAsia="cs-CZ"/>
+        </w:rPr>
+        <w:t> </w:t>
+      </w:r>
+      <w:r>
+        <w:rPr>
+          <w:rFonts w:ascii="Consolas" w:eastAsia="Times New Roman" w:hAnsi="Consolas" w:cs="Times New Roman"/>
+          <w:color w:val="9ABDF5"/>
+          <w:sz w:val="20"/>
+          <w:szCs w:val="20"/>
+          <w:lang w:eastAsia="cs-CZ"/>
+        </w:rPr>
+        <w:t>{</w:t>
+      </w:r>
+    </w:p>
+    <w:p>
+      <w:pPr>
+        <w:shd w:val="clear" w:color="auto" w:fill="24283B"/>
+        <w:spacing w:after="0" w:line="270" w:lineRule="atLeast"/>
+        <w:rPr>
+          <w:rFonts w:ascii="Consolas" w:eastAsia="Times New Roman" w:hAnsi="Consolas" w:cs="Times New Roman"/>
+          <w:color w:val="A9B1D6"/>
+          <w:sz w:val="20"/>
+          <w:szCs w:val="20"/>
+          <w:lang w:eastAsia="cs-CZ"/>
+        </w:rPr>
+      </w:pPr>
+      <w:r>
+        <w:rPr>
+          <w:rFonts w:ascii="Consolas" w:eastAsia="Times New Roman" w:hAnsi="Consolas" w:cs="Times New Roman"/>
+          <w:color w:val="9ABDF5"/>
+          <w:sz w:val="20"/>
+          <w:szCs w:val="20"/>
+          <w:lang w:eastAsia="cs-CZ"/>
+        </w:rPr>
+        <w:t>  </w:t>
+      </w:r>
+      <w:proofErr w:type="spellStart"/>
+      <w:r>
+        <w:rPr>
+          <w:rFonts w:ascii="Consolas" w:eastAsia="Times New Roman" w:hAnsi="Consolas" w:cs="Times New Roman"/>
+          <w:color w:val="7AA2F7"/>
+          <w:sz w:val="20"/>
+          <w:szCs w:val="20"/>
+          <w:lang w:eastAsia="cs-CZ"/>
+        </w:rPr>
+        <w:t>flex-grow</w:t>
+      </w:r>
+      <w:proofErr w:type="spellEnd"/>
+      <w:r>
+        <w:rPr>
+          <w:rFonts w:ascii="Consolas" w:eastAsia="Times New Roman" w:hAnsi="Consolas" w:cs="Times New Roman"/>
+          <w:color w:val="89DDFF"/>
+          <w:sz w:val="20"/>
+          <w:szCs w:val="20"/>
+          <w:lang w:eastAsia="cs-CZ"/>
+        </w:rPr>
+        <w:t>:</w:t>
+      </w:r>
+      <w:r>
+        <w:rPr>
+          <w:rFonts w:ascii="Consolas" w:eastAsia="Times New Roman" w:hAnsi="Consolas" w:cs="Times New Roman"/>
+          <w:color w:val="9ABDF5"/>
+          <w:sz w:val="20"/>
+          <w:szCs w:val="20"/>
+          <w:lang w:eastAsia="cs-CZ"/>
+        </w:rPr>
+        <w:t> </w:t>
+      </w:r>
+      <w:r>
+        <w:rPr>
+          <w:rFonts w:ascii="Consolas" w:eastAsia="Times New Roman" w:hAnsi="Consolas" w:cs="Times New Roman"/>
+          <w:color w:val="FF9E64"/>
+          <w:sz w:val="20"/>
+          <w:szCs w:val="20"/>
+          <w:lang w:eastAsia="cs-CZ"/>
+        </w:rPr>
+        <w:t>2</w:t>
+      </w:r>
+      <w:r>
+        <w:rPr>
+          <w:rFonts w:ascii="Consolas" w:eastAsia="Times New Roman" w:hAnsi="Consolas" w:cs="Times New Roman"/>
+          <w:color w:val="89DDFF"/>
+          <w:sz w:val="20"/>
+          <w:szCs w:val="20"/>
+          <w:lang w:eastAsia="cs-CZ"/>
+        </w:rPr>
+        <w:t>;</w:t>
+      </w:r>
+    </w:p>
+    <w:p>
+      <w:pPr>
+        <w:shd w:val="clear" w:color="auto" w:fill="24283B"/>
+        <w:spacing w:after="0" w:line="270" w:lineRule="atLeast"/>
+        <w:rPr>
+          <w:rFonts w:ascii="Consolas" w:eastAsia="Times New Roman" w:hAnsi="Consolas" w:cs="Times New Roman"/>
+          <w:color w:val="A9B1D6"/>
+          <w:sz w:val="20"/>
+          <w:szCs w:val="20"/>
+          <w:lang w:eastAsia="cs-CZ"/>
+        </w:rPr>
+      </w:pPr>
+      <w:r>
+        <w:rPr>
+          <w:rFonts w:ascii="Consolas" w:eastAsia="Times New Roman" w:hAnsi="Consolas" w:cs="Times New Roman"/>
+          <w:color w:val="9ABDF5"/>
+          <w:sz w:val="20"/>
+          <w:szCs w:val="20"/>
+          <w:lang w:eastAsia="cs-CZ"/>
+        </w:rPr>
+        <w:t>}</w:t>
+      </w:r>
+    </w:p>
+    <w:p>
+      <w:pPr>
+        <w:shd w:val="clear" w:color="auto" w:fill="24283B"/>
+        <w:spacing w:after="0" w:line="270" w:lineRule="atLeast"/>
+        <w:rPr>
+          <w:rFonts w:ascii="Consolas" w:eastAsia="Times New Roman" w:hAnsi="Consolas" w:cs="Times New Roman"/>
+          <w:color w:val="A9B1D6"/>
+          <w:sz w:val="20"/>
+          <w:szCs w:val="20"/>
+          <w:lang w:eastAsia="cs-CZ"/>
+        </w:rPr>
+      </w:pPr>
+    </w:p>
+    <w:p>
+      <w:pPr>
+        <w:shd w:val="clear" w:color="auto" w:fill="24283B"/>
+        <w:spacing w:after="0" w:line="270" w:lineRule="atLeast"/>
+        <w:rPr>
+          <w:rFonts w:ascii="Consolas" w:eastAsia="Times New Roman" w:hAnsi="Consolas" w:cs="Times New Roman"/>
+          <w:color w:val="A9B1D6"/>
+          <w:sz w:val="20"/>
+          <w:szCs w:val="20"/>
+          <w:lang w:eastAsia="cs-CZ"/>
+        </w:rPr>
+      </w:pPr>
+      <w:r>
+        <w:rPr>
+          <w:rFonts w:ascii="Consolas" w:eastAsia="Times New Roman" w:hAnsi="Consolas" w:cs="Times New Roman"/>
+          <w:color w:val="E0AF68"/>
+          <w:sz w:val="20"/>
+          <w:szCs w:val="20"/>
+          <w:lang w:eastAsia="cs-CZ"/>
+        </w:rPr>
+        <w:t>.</w:t>
+      </w:r>
+      <w:proofErr w:type="spellStart"/>
+      <w:r>
+        <w:rPr>
+          <w:rFonts w:ascii="Consolas" w:eastAsia="Times New Roman" w:hAnsi="Consolas" w:cs="Times New Roman"/>
+          <w:color w:val="9ECE6A"/>
+          <w:sz w:val="20"/>
+          <w:szCs w:val="20"/>
+          <w:lang w:eastAsia="cs-CZ"/>
+        </w:rPr>
+        <w:t>first</w:t>
+      </w:r>
+      <w:proofErr w:type="spellEnd"/>
+      <w:r>
+        <w:rPr>
+          <w:rFonts w:ascii="Consolas" w:eastAsia="Times New Roman" w:hAnsi="Consolas" w:cs="Times New Roman"/>
+          <w:color w:val="A9B1D6"/>
+          <w:sz w:val="20"/>
+          <w:szCs w:val="20"/>
+          <w:lang w:eastAsia="cs-CZ"/>
+        </w:rPr>
+        <w:t> </w:t>
+      </w:r>
+      <w:r>
+        <w:rPr>
+          <w:rFonts w:ascii="Consolas" w:eastAsia="Times New Roman" w:hAnsi="Consolas" w:cs="Times New Roman"/>
+          <w:color w:val="9ABDF5"/>
+          <w:sz w:val="20"/>
+          <w:szCs w:val="20"/>
+          <w:lang w:eastAsia="cs-CZ"/>
+        </w:rPr>
+        <w:t>{</w:t>
+      </w:r>
+    </w:p>
+    <w:p>
+      <w:pPr>
+        <w:shd w:val="clear" w:color="auto" w:fill="24283B"/>
+        <w:spacing w:after="0" w:line="270" w:lineRule="atLeast"/>
+        <w:rPr>
+          <w:rFonts w:ascii="Consolas" w:eastAsia="Times New Roman" w:hAnsi="Consolas" w:cs="Times New Roman"/>
+          <w:color w:val="A9B1D6"/>
+          <w:sz w:val="20"/>
+          <w:szCs w:val="20"/>
+          <w:lang w:eastAsia="cs-CZ"/>
+        </w:rPr>
+      </w:pPr>
+      <w:r>
+        <w:rPr>
+          <w:rFonts w:ascii="Consolas" w:eastAsia="Times New Roman" w:hAnsi="Consolas" w:cs="Times New Roman"/>
+          <w:color w:val="9ABDF5"/>
+          <w:sz w:val="20"/>
+          <w:szCs w:val="20"/>
+          <w:lang w:eastAsia="cs-CZ"/>
+        </w:rPr>
+        <w:t>  </w:t>
+      </w:r>
+      <w:proofErr w:type="spellStart"/>
+      <w:r>
+        <w:rPr>
+          <w:rFonts w:ascii="Consolas" w:eastAsia="Times New Roman" w:hAnsi="Consolas" w:cs="Times New Roman"/>
+          <w:color w:val="7AA2F7"/>
+          <w:sz w:val="20"/>
+          <w:szCs w:val="20"/>
+          <w:lang w:eastAsia="cs-CZ"/>
+        </w:rPr>
+        <w:t>flex-grow</w:t>
+      </w:r>
+      <w:proofErr w:type="spellEnd"/>
+      <w:r>
+        <w:rPr>
+          <w:rFonts w:ascii="Consolas" w:eastAsia="Times New Roman" w:hAnsi="Consolas" w:cs="Times New Roman"/>
+          <w:color w:val="89DDFF"/>
+          <w:sz w:val="20"/>
+          <w:szCs w:val="20"/>
+          <w:lang w:eastAsia="cs-CZ"/>
+        </w:rPr>
+        <w:t>:</w:t>
+      </w:r>
+      <w:r>
+        <w:rPr>
+          <w:rFonts w:ascii="Consolas" w:eastAsia="Times New Roman" w:hAnsi="Consolas" w:cs="Times New Roman"/>
+          <w:color w:val="9ABDF5"/>
+          <w:sz w:val="20"/>
+          <w:szCs w:val="20"/>
+          <w:lang w:eastAsia="cs-CZ"/>
+        </w:rPr>
+        <w:t> </w:t>
+      </w:r>
+      <w:r>
+        <w:rPr>
+          <w:rFonts w:ascii="Consolas" w:eastAsia="Times New Roman" w:hAnsi="Consolas" w:cs="Times New Roman"/>
+          <w:color w:val="FF9E64"/>
+          <w:sz w:val="20"/>
+          <w:szCs w:val="20"/>
+          <w:lang w:eastAsia="cs-CZ"/>
+        </w:rPr>
+        <w:t>3</w:t>
+      </w:r>
+      <w:r>
+        <w:rPr>
+          <w:rFonts w:ascii="Consolas" w:eastAsia="Times New Roman" w:hAnsi="Consolas" w:cs="Times New Roman"/>
+          <w:color w:val="89DDFF"/>
+          <w:sz w:val="20"/>
+          <w:szCs w:val="20"/>
+          <w:lang w:eastAsia="cs-CZ"/>
+        </w:rPr>
+        <w:t>;</w:t>
+      </w:r>
+    </w:p>
+    <w:p>
+      <w:pPr>
+        <w:shd w:val="clear" w:color="auto" w:fill="24283B"/>
+        <w:spacing w:after="0" w:line="270" w:lineRule="atLeast"/>
+        <w:rPr>
+          <w:rFonts w:ascii="Consolas" w:eastAsia="Times New Roman" w:hAnsi="Consolas" w:cs="Times New Roman"/>
+          <w:color w:val="A9B1D6"/>
+          <w:sz w:val="20"/>
+          <w:szCs w:val="20"/>
+          <w:lang w:eastAsia="cs-CZ"/>
+        </w:rPr>
+      </w:pPr>
+      <w:r>
+        <w:rPr>
+          <w:rFonts w:ascii="Consolas" w:eastAsia="Times New Roman" w:hAnsi="Consolas" w:cs="Times New Roman"/>
+          <w:color w:val="9ABDF5"/>
+          <w:sz w:val="20"/>
+          <w:szCs w:val="20"/>
+          <w:lang w:eastAsia="cs-CZ"/>
+        </w:rPr>
+        <w:t>}</w:t>
+      </w:r>
+    </w:p>
+    <w:p/>
+    <w:p>
+      <w:pPr>
+        <w:pStyle w:val="Odstavecseseznamem"/>
+        <w:numPr>
+          <w:ilvl w:val="0"/>
+          <w:numId w:val="2"/>
+        </w:numPr>
+      </w:pPr>
+      <w:proofErr w:type="spellStart"/>
+      <w:r>
+        <w:rPr>
+          <w:rStyle w:val="Nadpis2Char"/>
+        </w:rPr>
+        <w:t>Flex-shrink</w:t>
+      </w:r>
+      <w:proofErr w:type="spellEnd"/>
+      <w:r>
+        <w:rPr>
+          <w:rStyle w:val="Nadpis2Char"/>
+        </w:rPr>
+        <w:t xml:space="preserve"> </w:t>
+      </w:r>
+      <w:r>
+        <w:br/>
+      </w:r>
+      <w:r>
+        <w:br/>
+      </w:r>
+      <w:r>
+        <w:t xml:space="preserve"> definuje, zda se prvek bude smršťovat</w:t>
+      </w:r>
+      <w:r>
+        <w:t xml:space="preserve"> </w:t>
+      </w:r>
+    </w:p>
+    <w:p>
+      <w:pPr>
+        <w:pStyle w:val="Odstavecseseznamem"/>
+        <w:numPr>
+          <w:ilvl w:val="0"/>
+          <w:numId w:val="2"/>
+        </w:numPr>
         <w:rPr>
           <w:lang w:val="en-GB"/>
         </w:rPr>
       </w:pPr>
       <w:r>
+        <w:t xml:space="preserve">Opět </w:t>
+      </w:r>
+      <w:r>
+        <w:t>jako hodnotu má číslo (bez jednotky), nebere negativní čísla</w:t>
+      </w:r>
+    </w:p>
+    <w:p>
+      <w:pPr>
+        <w:pStyle w:val="Odstavecseseznamem"/>
+        <w:numPr>
+          <w:ilvl w:val="0"/>
+          <w:numId w:val="2"/>
+        </w:numPr>
+        <w:rPr>
+          <w:lang w:val="en-GB"/>
+        </w:rPr>
+      </w:pPr>
+      <w:r>
+        <w:t>defaultně 1 – smršťuje se</w:t>
+      </w:r>
+      <w:r>
+        <w:t xml:space="preserve">, aby se vešel do divu </w:t>
+      </w:r>
+    </w:p>
+    <w:p>
+      <w:pPr>
+        <w:pStyle w:val="Odstavecseseznamem"/>
+        <w:numPr>
+          <w:ilvl w:val="0"/>
+          <w:numId w:val="2"/>
+        </w:numPr>
+      </w:pPr>
+      <w:r>
+        <w:t xml:space="preserve">pokud má 2, </w:t>
+      </w:r>
+      <w:r>
+        <w:t xml:space="preserve">tak se bude smršťovat 2x rychleji, nebude poloviční  </w:t>
+      </w:r>
+    </w:p>
+    <w:p>
+      <w:pPr>
+        <w:pStyle w:val="Odstavecseseznamem"/>
+        <w:numPr>
+          <w:ilvl w:val="1"/>
+          <w:numId w:val="2"/>
+        </w:numPr>
+      </w:pPr>
+      <w:r>
+        <w:rPr>
+          <w:b/>
+          <w:bCs/>
+        </w:rPr>
+        <w:t xml:space="preserve">second </w:t>
+      </w:r>
+      <w:proofErr w:type="spellStart"/>
+      <w:r>
+        <w:rPr>
+          <w:b/>
+          <w:bCs/>
+        </w:rPr>
+        <w:t>flex-shrink</w:t>
+      </w:r>
+      <w:proofErr w:type="spellEnd"/>
+      <w:r>
+        <w:rPr>
+          <w:b/>
+          <w:bCs/>
+        </w:rPr>
+        <w:t xml:space="preserve"> 2</w:t>
+      </w:r>
+      <w:r>
+        <w:t xml:space="preserve"> </w:t>
+      </w:r>
+      <w:r>
+        <w:br/>
+        <w:t xml:space="preserve">Comment </w:t>
+      </w:r>
+    </w:p>
+    <w:p>
+      <w:pPr>
+        <w:pStyle w:val="Odstavecseseznamem"/>
+        <w:numPr>
+          <w:ilvl w:val="0"/>
+          <w:numId w:val="2"/>
+        </w:numPr>
+      </w:pPr>
+      <w:r>
+        <w:t xml:space="preserve">pokud dáme 0 </w:t>
+      </w:r>
+      <w:r>
+        <w:t xml:space="preserve">– obsah prvku se nebude smršťovat. </w:t>
+      </w:r>
+    </w:p>
+    <w:p>
+      <w:pPr>
+        <w:pStyle w:val="Odstavecseseznamem"/>
+        <w:numPr>
+          <w:ilvl w:val="1"/>
+          <w:numId w:val="2"/>
+        </w:numPr>
+        <w:rPr>
+          <w:b/>
+          <w:bCs/>
+        </w:rPr>
+      </w:pPr>
+      <w:proofErr w:type="spellStart"/>
+      <w:r>
+        <w:rPr>
+          <w:b/>
+          <w:bCs/>
+        </w:rPr>
+        <w:t>First</w:t>
+      </w:r>
+      <w:proofErr w:type="spellEnd"/>
+      <w:r>
+        <w:rPr>
+          <w:b/>
+          <w:bCs/>
+        </w:rPr>
+        <w:t xml:space="preserve"> </w:t>
+      </w:r>
+      <w:proofErr w:type="spellStart"/>
+      <w:r>
+        <w:rPr>
+          <w:b/>
+          <w:bCs/>
+        </w:rPr>
+        <w:t>flex</w:t>
+      </w:r>
+      <w:proofErr w:type="spellEnd"/>
+      <w:r>
+        <w:rPr>
+          <w:b/>
+          <w:bCs/>
+        </w:rPr>
+        <w:t xml:space="preserve"> </w:t>
+      </w:r>
+      <w:proofErr w:type="spellStart"/>
+      <w:r>
+        <w:rPr>
+          <w:b/>
+          <w:bCs/>
+        </w:rPr>
+        <w:t>shrink</w:t>
+      </w:r>
+      <w:proofErr w:type="spellEnd"/>
+      <w:r>
+        <w:rPr>
+          <w:b/>
+          <w:bCs/>
+        </w:rPr>
+        <w:t xml:space="preserve"> 0</w:t>
+      </w:r>
+    </w:p>
+    <w:p>
+      <w:pPr>
+        <w:pStyle w:val="Odstavecseseznamem"/>
+        <w:numPr>
+          <w:ilvl w:val="1"/>
+          <w:numId w:val="2"/>
+        </w:numPr>
+      </w:pPr>
+      <w:r>
+        <w:t xml:space="preserve">Ukázka </w:t>
+      </w:r>
+    </w:p>
+    <w:p>
+      <w:pPr>
+        <w:pStyle w:val="Odstavecseseznamem"/>
+        <w:numPr>
+          <w:ilvl w:val="1"/>
+          <w:numId w:val="2"/>
+        </w:numPr>
+      </w:pPr>
+      <w:r>
+        <w:t xml:space="preserve">Comment </w:t>
+      </w:r>
+    </w:p>
+    <w:p/>
+    <w:p>
+      <w:pPr>
+        <w:pStyle w:val="Nadpis2"/>
+      </w:pPr>
+      <w:r>
+        <w:t>FLEX BASIS</w:t>
+      </w:r>
+    </w:p>
+    <w:p>
+      <w:pPr>
+        <w:pStyle w:val="Odstavecseseznamem"/>
+        <w:numPr>
+          <w:ilvl w:val="0"/>
+          <w:numId w:val="3"/>
+        </w:numPr>
+        <w:rPr>
+          <w:lang w:val="en-GB"/>
+        </w:rPr>
+      </w:pPr>
+      <w:r>
         <w:t xml:space="preserve">Pokud nastavíme šířku, bude se to chovat jinak u </w:t>
       </w:r>
       <w:proofErr w:type="spellStart"/>
@@ -908,8 +1770,19 @@
       <w:r>
         <w:t xml:space="preserve">. </w:t>
       </w:r>
-      <w:r>
-        <w:br/>
+    </w:p>
+    <w:p>
+      <w:pPr>
+        <w:pStyle w:val="Odstavecseseznamem"/>
+        <w:numPr>
+          <w:ilvl w:val="0"/>
+          <w:numId w:val="3"/>
+        </w:numPr>
+        <w:rPr>
+          <w:lang w:val="en-GB"/>
+        </w:rPr>
+      </w:pPr>
+      <w:r>
         <w:t xml:space="preserve">protože můžeme střídat, která osa je hlavní ve našem </w:t>
       </w:r>
       <w:proofErr w:type="spellStart"/>
@@ -918,10 +1791,7 @@
       </w:r>
       <w:proofErr w:type="spellEnd"/>
       <w:r>
-        <w:t xml:space="preserve"> kontejneru,</w:t>
-      </w:r>
-      <w:r>
-        <w:t xml:space="preserve"> je lepší nastavovat vlastnost </w:t>
+        <w:t xml:space="preserve"> kontejneru, je lepší nastavovat vlastnost </w:t>
       </w:r>
       <w:proofErr w:type="spellStart"/>
       <w:r>
@@ -935,14 +1805,37 @@
       <w:r>
         <w:t xml:space="preserve">. </w:t>
       </w:r>
-      <w:r>
-        <w:br/>
+    </w:p>
+    <w:p>
+      <w:pPr>
+        <w:pStyle w:val="Odstavecseseznamem"/>
+        <w:numPr>
+          <w:ilvl w:val="0"/>
+          <w:numId w:val="3"/>
+        </w:numPr>
+        <w:rPr>
+          <w:lang w:val="en-GB"/>
+        </w:rPr>
+      </w:pPr>
+      <w:r>
         <w:t xml:space="preserve">Defaultní nastavení je auto – to znamená tolik, kolik má prvek obsahu. </w:t>
       </w:r>
-      <w:r>
+    </w:p>
+    <w:p>
+      <w:pPr>
+        <w:pStyle w:val="Odstavecseseznamem"/>
+        <w:numPr>
+          <w:ilvl w:val="0"/>
+          <w:numId w:val="3"/>
+        </w:numPr>
         <w:rPr>
           <w:lang w:val="en-GB"/>
         </w:rPr>
+      </w:pPr>
+      <w:r>
+        <w:rPr>
+          <w:lang w:val="en-GB"/>
+        </w:rPr>
         <w:t xml:space="preserve">Je </w:t>
       </w:r>
       <w:proofErr w:type="spellStart"/>
@@ -973,264 +1866,1213 @@
       </w:r>
       <w:proofErr w:type="spellEnd"/>
       <w:r>
+        <w:t>, takže se to dá spíš chápat jako „v ideálním případě“</w:t>
+      </w:r>
+    </w:p>
+    <w:p>
+      <w:pPr>
+        <w:pStyle w:val="Odstavecseseznamem"/>
+        <w:numPr>
+          <w:ilvl w:val="0"/>
+          <w:numId w:val="3"/>
+        </w:numPr>
+        <w:rPr>
+          <w:lang w:val="en-GB"/>
+        </w:rPr>
+      </w:pPr>
+      <w:r>
+        <w:t>často se používají procenta – 50%, nebo 33</w:t>
+      </w:r>
+      <w:r>
+        <w:rPr>
+          <w:lang w:val="en-GB"/>
+        </w:rPr>
+        <w:t xml:space="preserve">%, </w:t>
+      </w:r>
+      <w:proofErr w:type="spellStart"/>
+      <w:r>
+        <w:rPr>
+          <w:lang w:val="en-GB"/>
+        </w:rPr>
+        <w:t>nebo</w:t>
+      </w:r>
+      <w:proofErr w:type="spellEnd"/>
+      <w:r>
+        <w:rPr>
+          <w:lang w:val="en-GB"/>
+        </w:rPr>
+        <w:t xml:space="preserve"> calc</w:t>
+      </w:r>
+    </w:p>
+    <w:p>
+      <w:pPr>
+        <w:shd w:val="clear" w:color="auto" w:fill="24283B"/>
+        <w:spacing w:line="270" w:lineRule="atLeast"/>
+        <w:rPr>
+          <w:rFonts w:ascii="Consolas" w:eastAsia="Times New Roman" w:hAnsi="Consolas" w:cs="Times New Roman"/>
+          <w:color w:val="A9B1D6"/>
+          <w:sz w:val="20"/>
+          <w:szCs w:val="20"/>
+          <w:lang w:eastAsia="cs-CZ"/>
+        </w:rPr>
+      </w:pPr>
+      <w:r>
+        <w:rPr>
+          <w:lang w:val="en-GB"/>
+        </w:rPr>
+        <w:t xml:space="preserve">pro </w:t>
+      </w:r>
+      <w:proofErr w:type="spellStart"/>
+      <w:r>
+        <w:rPr>
+          <w:lang w:val="en-GB"/>
+        </w:rPr>
+        <w:t>vypln</w:t>
+      </w:r>
+      <w:r>
+        <w:t>ění</w:t>
+      </w:r>
+      <w:proofErr w:type="spellEnd"/>
+      <w:r>
+        <w:t xml:space="preserve"> divu - </w:t>
+      </w:r>
+      <w:r>
+        <w:rPr>
+          <w:rFonts w:ascii="Consolas" w:eastAsia="Times New Roman" w:hAnsi="Consolas" w:cs="Times New Roman"/>
+          <w:color w:val="E0AF68"/>
+          <w:sz w:val="20"/>
+          <w:szCs w:val="20"/>
+          <w:lang w:eastAsia="cs-CZ"/>
+        </w:rPr>
+        <w:t>.</w:t>
+      </w:r>
+      <w:proofErr w:type="spellStart"/>
+      <w:r>
+        <w:rPr>
+          <w:rFonts w:ascii="Consolas" w:eastAsia="Times New Roman" w:hAnsi="Consolas" w:cs="Times New Roman"/>
+          <w:color w:val="9ECE6A"/>
+          <w:sz w:val="20"/>
+          <w:szCs w:val="20"/>
+          <w:lang w:eastAsia="cs-CZ"/>
+        </w:rPr>
+        <w:t>flex-item</w:t>
+      </w:r>
+      <w:proofErr w:type="spellEnd"/>
+      <w:r>
+        <w:rPr>
+          <w:rFonts w:ascii="Consolas" w:eastAsia="Times New Roman" w:hAnsi="Consolas" w:cs="Times New Roman"/>
+          <w:color w:val="A9B1D6"/>
+          <w:sz w:val="20"/>
+          <w:szCs w:val="20"/>
+          <w:lang w:eastAsia="cs-CZ"/>
+        </w:rPr>
+        <w:t> </w:t>
+      </w:r>
+      <w:r>
+        <w:rPr>
+          <w:rFonts w:ascii="Consolas" w:eastAsia="Times New Roman" w:hAnsi="Consolas" w:cs="Times New Roman"/>
+          <w:color w:val="9ABDF5"/>
+          <w:sz w:val="20"/>
+          <w:szCs w:val="20"/>
+          <w:lang w:eastAsia="cs-CZ"/>
+        </w:rPr>
+        <w:t>{</w:t>
+      </w:r>
+    </w:p>
+    <w:p>
+      <w:pPr>
+        <w:shd w:val="clear" w:color="auto" w:fill="24283B"/>
+        <w:spacing w:after="0" w:line="270" w:lineRule="atLeast"/>
+        <w:rPr>
+          <w:rFonts w:ascii="Consolas" w:eastAsia="Times New Roman" w:hAnsi="Consolas" w:cs="Times New Roman"/>
+          <w:color w:val="A9B1D6"/>
+          <w:sz w:val="20"/>
+          <w:szCs w:val="20"/>
+          <w:lang w:eastAsia="cs-CZ"/>
+        </w:rPr>
+      </w:pPr>
+      <w:r>
+        <w:rPr>
+          <w:rFonts w:ascii="Consolas" w:eastAsia="Times New Roman" w:hAnsi="Consolas" w:cs="Times New Roman"/>
+          <w:color w:val="9ABDF5"/>
+          <w:sz w:val="20"/>
+          <w:szCs w:val="20"/>
+          <w:lang w:eastAsia="cs-CZ"/>
+        </w:rPr>
+        <w:t>  </w:t>
+      </w:r>
+      <w:proofErr w:type="spellStart"/>
+      <w:r>
+        <w:rPr>
+          <w:rFonts w:ascii="Consolas" w:eastAsia="Times New Roman" w:hAnsi="Consolas" w:cs="Times New Roman"/>
+          <w:color w:val="7AA2F7"/>
+          <w:sz w:val="20"/>
+          <w:szCs w:val="20"/>
+          <w:lang w:eastAsia="cs-CZ"/>
+        </w:rPr>
+        <w:t>flex-basis</w:t>
+      </w:r>
+      <w:proofErr w:type="spellEnd"/>
+      <w:r>
+        <w:rPr>
+          <w:rFonts w:ascii="Consolas" w:eastAsia="Times New Roman" w:hAnsi="Consolas" w:cs="Times New Roman"/>
+          <w:color w:val="89DDFF"/>
+          <w:sz w:val="20"/>
+          <w:szCs w:val="20"/>
+          <w:lang w:eastAsia="cs-CZ"/>
+        </w:rPr>
+        <w:t>:</w:t>
+      </w:r>
+      <w:r>
+        <w:rPr>
+          <w:rFonts w:ascii="Consolas" w:eastAsia="Times New Roman" w:hAnsi="Consolas" w:cs="Times New Roman"/>
+          <w:color w:val="9ABDF5"/>
+          <w:sz w:val="20"/>
+          <w:szCs w:val="20"/>
+          <w:lang w:eastAsia="cs-CZ"/>
+        </w:rPr>
+        <w:t> </w:t>
+      </w:r>
+      <w:r>
+        <w:rPr>
+          <w:rFonts w:ascii="Consolas" w:eastAsia="Times New Roman" w:hAnsi="Consolas" w:cs="Times New Roman"/>
+          <w:color w:val="FF9E64"/>
+          <w:sz w:val="20"/>
+          <w:szCs w:val="20"/>
+          <w:lang w:eastAsia="cs-CZ"/>
+        </w:rPr>
+        <w:t>20</w:t>
+      </w:r>
+      <w:r>
+        <w:rPr>
+          <w:rFonts w:ascii="Consolas" w:eastAsia="Times New Roman" w:hAnsi="Consolas" w:cs="Times New Roman"/>
+          <w:color w:val="F7768E"/>
+          <w:sz w:val="20"/>
+          <w:szCs w:val="20"/>
+          <w:lang w:eastAsia="cs-CZ"/>
+        </w:rPr>
+        <w:t>%</w:t>
+      </w:r>
+      <w:r>
+        <w:rPr>
+          <w:rFonts w:ascii="Consolas" w:eastAsia="Times New Roman" w:hAnsi="Consolas" w:cs="Times New Roman"/>
+          <w:color w:val="89DDFF"/>
+          <w:sz w:val="20"/>
+          <w:szCs w:val="20"/>
+          <w:lang w:eastAsia="cs-CZ"/>
+        </w:rPr>
+        <w:t>;</w:t>
+      </w:r>
+    </w:p>
+    <w:p>
+      <w:pPr>
+        <w:shd w:val="clear" w:color="auto" w:fill="24283B"/>
+        <w:spacing w:after="0" w:line="270" w:lineRule="atLeast"/>
+        <w:rPr>
+          <w:rFonts w:ascii="Consolas" w:eastAsia="Times New Roman" w:hAnsi="Consolas" w:cs="Times New Roman"/>
+          <w:color w:val="A9B1D6"/>
+          <w:sz w:val="20"/>
+          <w:szCs w:val="20"/>
+          <w:lang w:eastAsia="cs-CZ"/>
+        </w:rPr>
+      </w:pPr>
+      <w:r>
+        <w:rPr>
+          <w:rFonts w:ascii="Consolas" w:eastAsia="Times New Roman" w:hAnsi="Consolas" w:cs="Times New Roman"/>
+          <w:color w:val="9ABDF5"/>
+          <w:sz w:val="20"/>
+          <w:szCs w:val="20"/>
+          <w:lang w:eastAsia="cs-CZ"/>
+        </w:rPr>
+        <w:t>}</w:t>
+      </w:r>
+    </w:p>
+    <w:p>
+      <w:pPr>
+        <w:pStyle w:val="Odstavecseseznamem"/>
+        <w:numPr>
+          <w:ilvl w:val="0"/>
+          <w:numId w:val="3"/>
+        </w:numPr>
+        <w:rPr>
+          <w:lang w:val="en-GB"/>
+        </w:rPr>
+      </w:pPr>
+      <w:proofErr w:type="spellStart"/>
+      <w:r>
+        <w:rPr>
+          <w:lang w:val="en-GB"/>
+        </w:rPr>
+        <w:t>není</w:t>
+      </w:r>
+      <w:proofErr w:type="spellEnd"/>
+      <w:r>
+        <w:rPr>
+          <w:lang w:val="en-GB"/>
+        </w:rPr>
+        <w:t xml:space="preserve"> to </w:t>
+      </w:r>
+      <w:proofErr w:type="spellStart"/>
+      <w:r>
+        <w:rPr>
+          <w:lang w:val="en-GB"/>
+        </w:rPr>
+        <w:t>stejně</w:t>
+      </w:r>
+      <w:proofErr w:type="spellEnd"/>
+      <w:r>
+        <w:rPr>
+          <w:lang w:val="en-GB"/>
+        </w:rPr>
         <w:t xml:space="preserve"> </w:t>
       </w:r>
-      <w:r>
-        <w:br/>
-        <w:t xml:space="preserve">často se používají procenta – </w:t>
-      </w:r>
-      <w:proofErr w:type="gramStart"/>
-      <w:r>
-        <w:t>50%</w:t>
-      </w:r>
-      <w:proofErr w:type="gramEnd"/>
-      <w:r>
-        <w:t>, nebo 33</w:t>
-      </w:r>
+      <w:proofErr w:type="spellStart"/>
       <w:r>
         <w:rPr>
           <w:lang w:val="en-GB"/>
         </w:rPr>
-        <w:t xml:space="preserve">%, </w:t>
-      </w:r>
-      <w:proofErr w:type="spellStart"/>
+        <w:t>jako</w:t>
+      </w:r>
+      <w:proofErr w:type="spellEnd"/>
       <w:r>
         <w:rPr>
           <w:lang w:val="en-GB"/>
         </w:rPr>
-        <w:t>nebo</w:t>
-      </w:r>
-      <w:proofErr w:type="spellEnd"/>
+        <w:t xml:space="preserve"> u </w:t>
+      </w:r>
+      <w:proofErr w:type="spellStart"/>
       <w:r>
         <w:rPr>
           <w:lang w:val="en-GB"/>
         </w:rPr>
-        <w:t xml:space="preserve"> calc</w:t>
+        <w:t>všech</w:t>
+      </w:r>
+      <w:proofErr w:type="spellEnd"/>
+      <w:r>
+        <w:rPr>
+          <w:lang w:val="en-GB"/>
+        </w:rPr>
+        <w:t xml:space="preserve"> flex grow 1!!! </w:t>
+      </w:r>
+    </w:p>
+    <w:p>
+      <w:pPr>
+        <w:pStyle w:val="Nadpis2"/>
+      </w:pPr>
+      <w:proofErr w:type="spellStart"/>
+      <w:r>
+        <w:t>Flex</w:t>
+      </w:r>
+      <w:proofErr w:type="spellEnd"/>
+      <w:r>
+        <w:t xml:space="preserve">: </w:t>
+      </w:r>
+    </w:p>
+    <w:p>
+      <w:r>
+        <w:t xml:space="preserve">Kombinuje </w:t>
+      </w:r>
+      <w:proofErr w:type="spellStart"/>
+      <w:r>
+        <w:t>flex-grow</w:t>
+      </w:r>
+      <w:proofErr w:type="spellEnd"/>
+      <w:r>
+        <w:t xml:space="preserve"> </w:t>
+      </w:r>
+      <w:proofErr w:type="spellStart"/>
+      <w:r>
+        <w:t>flex-shrink</w:t>
+      </w:r>
+      <w:proofErr w:type="spellEnd"/>
+      <w:r>
+        <w:t xml:space="preserve"> a </w:t>
+      </w:r>
+      <w:proofErr w:type="spellStart"/>
+      <w:r>
+        <w:t>flex-basis</w:t>
+      </w:r>
+      <w:proofErr w:type="spellEnd"/>
+      <w:r>
+        <w:t xml:space="preserve">. </w:t>
+      </w:r>
+      <w:r>
+        <w:rPr>
+          <w:lang w:val="en-GB"/>
+        </w:rPr>
+        <w:t xml:space="preserve">Je to </w:t>
+      </w:r>
+      <w:r>
+        <w:t xml:space="preserve">šikovné, ale často je lepší to rozepsat i pro někoho dalšího, kdo bude kód číst. </w:t>
+      </w:r>
+    </w:p>
+    <w:p>
+      <w:pPr>
+        <w:shd w:val="clear" w:color="auto" w:fill="24283B"/>
+        <w:spacing w:after="0" w:line="270" w:lineRule="atLeast"/>
+        <w:rPr>
+          <w:rFonts w:ascii="Consolas" w:eastAsia="Times New Roman" w:hAnsi="Consolas" w:cs="Times New Roman"/>
+          <w:color w:val="A9B1D6"/>
+          <w:sz w:val="20"/>
+          <w:szCs w:val="20"/>
+          <w:lang w:eastAsia="cs-CZ"/>
+        </w:rPr>
+      </w:pPr>
+      <w:r>
+        <w:rPr>
+          <w:rFonts w:ascii="Consolas" w:eastAsia="Times New Roman" w:hAnsi="Consolas" w:cs="Times New Roman"/>
+          <w:color w:val="E0AF68"/>
+          <w:sz w:val="20"/>
+          <w:szCs w:val="20"/>
+          <w:lang w:eastAsia="cs-CZ"/>
+        </w:rPr>
+        <w:t>.</w:t>
+      </w:r>
+      <w:proofErr w:type="spellStart"/>
+      <w:r>
+        <w:rPr>
+          <w:rFonts w:ascii="Consolas" w:eastAsia="Times New Roman" w:hAnsi="Consolas" w:cs="Times New Roman"/>
+          <w:color w:val="9ECE6A"/>
+          <w:sz w:val="20"/>
+          <w:szCs w:val="20"/>
+          <w:lang w:eastAsia="cs-CZ"/>
+        </w:rPr>
+        <w:t>first</w:t>
+      </w:r>
+      <w:proofErr w:type="spellEnd"/>
+      <w:r>
+        <w:rPr>
+          <w:rFonts w:ascii="Consolas" w:eastAsia="Times New Roman" w:hAnsi="Consolas" w:cs="Times New Roman"/>
+          <w:color w:val="A9B1D6"/>
+          <w:sz w:val="20"/>
+          <w:szCs w:val="20"/>
+          <w:lang w:eastAsia="cs-CZ"/>
+        </w:rPr>
+        <w:t> </w:t>
+      </w:r>
+      <w:r>
+        <w:rPr>
+          <w:rFonts w:ascii="Consolas" w:eastAsia="Times New Roman" w:hAnsi="Consolas" w:cs="Times New Roman"/>
+          <w:color w:val="9ABDF5"/>
+          <w:sz w:val="20"/>
+          <w:szCs w:val="20"/>
+          <w:lang w:eastAsia="cs-CZ"/>
+        </w:rPr>
+        <w:t>{</w:t>
+      </w:r>
+    </w:p>
+    <w:p>
+      <w:pPr>
+        <w:shd w:val="clear" w:color="auto" w:fill="24283B"/>
+        <w:spacing w:after="0" w:line="270" w:lineRule="atLeast"/>
+        <w:rPr>
+          <w:rFonts w:ascii="Consolas" w:eastAsia="Times New Roman" w:hAnsi="Consolas" w:cs="Times New Roman"/>
+          <w:color w:val="A9B1D6"/>
+          <w:sz w:val="20"/>
+          <w:szCs w:val="20"/>
+          <w:lang w:eastAsia="cs-CZ"/>
+        </w:rPr>
+      </w:pPr>
+      <w:r>
+        <w:rPr>
+          <w:rFonts w:ascii="Consolas" w:eastAsia="Times New Roman" w:hAnsi="Consolas" w:cs="Times New Roman"/>
+          <w:color w:val="9ABDF5"/>
+          <w:sz w:val="20"/>
+          <w:szCs w:val="20"/>
+          <w:lang w:eastAsia="cs-CZ"/>
+        </w:rPr>
+        <w:t>  </w:t>
+      </w:r>
+      <w:proofErr w:type="spellStart"/>
+      <w:r>
+        <w:rPr>
+          <w:rFonts w:ascii="Consolas" w:eastAsia="Times New Roman" w:hAnsi="Consolas" w:cs="Times New Roman"/>
+          <w:color w:val="7AA2F7"/>
+          <w:sz w:val="20"/>
+          <w:szCs w:val="20"/>
+          <w:lang w:eastAsia="cs-CZ"/>
+        </w:rPr>
+        <w:t>flex</w:t>
+      </w:r>
+      <w:proofErr w:type="spellEnd"/>
+      <w:r>
+        <w:rPr>
+          <w:rFonts w:ascii="Consolas" w:eastAsia="Times New Roman" w:hAnsi="Consolas" w:cs="Times New Roman"/>
+          <w:color w:val="89DDFF"/>
+          <w:sz w:val="20"/>
+          <w:szCs w:val="20"/>
+          <w:lang w:eastAsia="cs-CZ"/>
+        </w:rPr>
+        <w:t>:</w:t>
+      </w:r>
+      <w:r>
+        <w:rPr>
+          <w:rFonts w:ascii="Consolas" w:eastAsia="Times New Roman" w:hAnsi="Consolas" w:cs="Times New Roman"/>
+          <w:color w:val="9ABDF5"/>
+          <w:sz w:val="20"/>
+          <w:szCs w:val="20"/>
+          <w:lang w:eastAsia="cs-CZ"/>
+        </w:rPr>
+        <w:t> </w:t>
+      </w:r>
+      <w:r>
+        <w:rPr>
+          <w:rFonts w:ascii="Consolas" w:eastAsia="Times New Roman" w:hAnsi="Consolas" w:cs="Times New Roman"/>
+          <w:color w:val="FF9E64"/>
+          <w:sz w:val="20"/>
+          <w:szCs w:val="20"/>
+          <w:lang w:eastAsia="cs-CZ"/>
+        </w:rPr>
+        <w:t>0</w:t>
+      </w:r>
+      <w:r>
+        <w:rPr>
+          <w:rFonts w:ascii="Consolas" w:eastAsia="Times New Roman" w:hAnsi="Consolas" w:cs="Times New Roman"/>
+          <w:color w:val="BB9AF7"/>
+          <w:sz w:val="20"/>
+          <w:szCs w:val="20"/>
+          <w:lang w:eastAsia="cs-CZ"/>
+        </w:rPr>
+        <w:t> </w:t>
+      </w:r>
+      <w:r>
+        <w:rPr>
+          <w:rFonts w:ascii="Consolas" w:eastAsia="Times New Roman" w:hAnsi="Consolas" w:cs="Times New Roman"/>
+          <w:color w:val="FF9E64"/>
+          <w:sz w:val="20"/>
+          <w:szCs w:val="20"/>
+          <w:lang w:eastAsia="cs-CZ"/>
+        </w:rPr>
+        <w:t>0</w:t>
+      </w:r>
+      <w:r>
+        <w:rPr>
+          <w:rFonts w:ascii="Consolas" w:eastAsia="Times New Roman" w:hAnsi="Consolas" w:cs="Times New Roman"/>
+          <w:color w:val="BB9AF7"/>
+          <w:sz w:val="20"/>
+          <w:szCs w:val="20"/>
+          <w:lang w:eastAsia="cs-CZ"/>
+        </w:rPr>
+        <w:t> </w:t>
+      </w:r>
+      <w:r>
+        <w:rPr>
+          <w:rFonts w:ascii="Consolas" w:eastAsia="Times New Roman" w:hAnsi="Consolas" w:cs="Times New Roman"/>
+          <w:color w:val="FF9E64"/>
+          <w:sz w:val="20"/>
+          <w:szCs w:val="20"/>
+          <w:lang w:eastAsia="cs-CZ"/>
+        </w:rPr>
+        <w:t>50</w:t>
+      </w:r>
+      <w:r>
+        <w:rPr>
+          <w:rFonts w:ascii="Consolas" w:eastAsia="Times New Roman" w:hAnsi="Consolas" w:cs="Times New Roman"/>
+          <w:color w:val="F7768E"/>
+          <w:sz w:val="20"/>
+          <w:szCs w:val="20"/>
+          <w:lang w:eastAsia="cs-CZ"/>
+        </w:rPr>
+        <w:t>%</w:t>
+      </w:r>
+      <w:r>
+        <w:rPr>
+          <w:rFonts w:ascii="Consolas" w:eastAsia="Times New Roman" w:hAnsi="Consolas" w:cs="Times New Roman"/>
+          <w:color w:val="89DDFF"/>
+          <w:sz w:val="20"/>
+          <w:szCs w:val="20"/>
+          <w:lang w:eastAsia="cs-CZ"/>
+        </w:rPr>
+        <w:t>;</w:t>
+      </w:r>
+    </w:p>
+    <w:p>
+      <w:pPr>
+        <w:shd w:val="clear" w:color="auto" w:fill="24283B"/>
+        <w:spacing w:after="0" w:line="270" w:lineRule="atLeast"/>
+        <w:rPr>
+          <w:rFonts w:ascii="Consolas" w:eastAsia="Times New Roman" w:hAnsi="Consolas" w:cs="Times New Roman"/>
+          <w:color w:val="A9B1D6"/>
+          <w:sz w:val="20"/>
+          <w:szCs w:val="20"/>
+          <w:lang w:eastAsia="cs-CZ"/>
+        </w:rPr>
+      </w:pPr>
+      <w:r>
+        <w:rPr>
+          <w:rFonts w:ascii="Consolas" w:eastAsia="Times New Roman" w:hAnsi="Consolas" w:cs="Times New Roman"/>
+          <w:color w:val="9ABDF5"/>
+          <w:sz w:val="20"/>
+          <w:szCs w:val="20"/>
+          <w:lang w:eastAsia="cs-CZ"/>
+        </w:rPr>
+        <w:t>}</w:t>
+      </w:r>
+    </w:p>
+    <w:p>
+      <w:pPr>
+        <w:rPr>
+          <w:lang w:val="en-GB"/>
+        </w:rPr>
+      </w:pPr>
+    </w:p>
+    <w:p>
+      <w:pPr>
+        <w:rPr>
+          <w:lang w:val="en-GB"/>
+        </w:rPr>
+      </w:pPr>
+      <w:proofErr w:type="spellStart"/>
+      <w:r>
+        <w:lastRenderedPageBreak/>
+        <w:t>Align-self</w:t>
+      </w:r>
+      <w:proofErr w:type="spellEnd"/>
+    </w:p>
+    <w:p>
+      <w:r>
+        <w:rPr>
+          <w:lang w:val="en-GB"/>
+        </w:rPr>
+        <w:t>P</w:t>
+      </w:r>
+      <w:proofErr w:type="spellStart"/>
+      <w:r>
+        <w:t>řijímá</w:t>
+      </w:r>
+      <w:proofErr w:type="spellEnd"/>
+      <w:r>
+        <w:t xml:space="preserve"> stejné hodnoty jako </w:t>
+      </w:r>
+      <w:proofErr w:type="spellStart"/>
+      <w:r>
+        <w:t>align-items</w:t>
+      </w:r>
+      <w:proofErr w:type="spellEnd"/>
+      <w:r>
+        <w:t xml:space="preserve">, zarovnává </w:t>
+      </w:r>
+      <w:proofErr w:type="spellStart"/>
+      <w:r>
+        <w:t>polořku</w:t>
+      </w:r>
+      <w:proofErr w:type="spellEnd"/>
+      <w:r>
+        <w:t xml:space="preserve"> podle vedlejší osy, přebíjí </w:t>
+      </w:r>
+      <w:proofErr w:type="spellStart"/>
+      <w:r>
+        <w:t>align</w:t>
+      </w:r>
+      <w:proofErr w:type="spellEnd"/>
+      <w:r>
+        <w:t xml:space="preserve"> </w:t>
+      </w:r>
+      <w:proofErr w:type="spellStart"/>
+      <w:r>
+        <w:t>items</w:t>
+      </w:r>
+      <w:proofErr w:type="spellEnd"/>
+      <w:r>
+        <w:t xml:space="preserve"> na kontejneru </w:t>
+      </w:r>
+    </w:p>
+    <w:p>
+      <w:r>
+        <w:t xml:space="preserve">Nastavit výšku kontejneru a dát </w:t>
+      </w:r>
+      <w:proofErr w:type="spellStart"/>
+      <w:r>
+        <w:t>align</w:t>
+      </w:r>
+      <w:proofErr w:type="spellEnd"/>
+      <w:r>
+        <w:t xml:space="preserve"> </w:t>
+      </w:r>
+      <w:proofErr w:type="spellStart"/>
+      <w:r>
+        <w:t>items</w:t>
+      </w:r>
+      <w:proofErr w:type="spellEnd"/>
+      <w:r>
+        <w:t xml:space="preserve"> center – </w:t>
+      </w:r>
+      <w:proofErr w:type="spellStart"/>
+      <w:r>
+        <w:t>align</w:t>
+      </w:r>
+      <w:proofErr w:type="spellEnd"/>
+      <w:r>
+        <w:t xml:space="preserve"> </w:t>
+      </w:r>
+      <w:proofErr w:type="spellStart"/>
+      <w:r>
+        <w:t>self</w:t>
+      </w:r>
+      <w:proofErr w:type="spellEnd"/>
+      <w:r>
+        <w:t xml:space="preserve"> na prvek </w:t>
+      </w:r>
+    </w:p>
+    <w:p>
+      <w:pPr>
+        <w:shd w:val="clear" w:color="auto" w:fill="24283B"/>
+        <w:spacing w:after="0" w:line="270" w:lineRule="atLeast"/>
+        <w:rPr>
+          <w:rFonts w:ascii="Consolas" w:eastAsia="Times New Roman" w:hAnsi="Consolas" w:cs="Times New Roman"/>
+          <w:color w:val="A9B1D6"/>
+          <w:sz w:val="20"/>
+          <w:szCs w:val="20"/>
+          <w:lang w:eastAsia="cs-CZ"/>
+        </w:rPr>
+      </w:pPr>
+      <w:r>
+        <w:rPr>
+          <w:rFonts w:ascii="Consolas" w:eastAsia="Times New Roman" w:hAnsi="Consolas" w:cs="Times New Roman"/>
+          <w:color w:val="E0AF68"/>
+          <w:sz w:val="20"/>
+          <w:szCs w:val="20"/>
+          <w:lang w:eastAsia="cs-CZ"/>
+        </w:rPr>
+        <w:t>.</w:t>
+      </w:r>
+      <w:proofErr w:type="spellStart"/>
+      <w:r>
+        <w:rPr>
+          <w:rFonts w:ascii="Consolas" w:eastAsia="Times New Roman" w:hAnsi="Consolas" w:cs="Times New Roman"/>
+          <w:color w:val="9ECE6A"/>
+          <w:sz w:val="20"/>
+          <w:szCs w:val="20"/>
+          <w:lang w:eastAsia="cs-CZ"/>
+        </w:rPr>
+        <w:t>flex-container</w:t>
+      </w:r>
+      <w:proofErr w:type="spellEnd"/>
+      <w:r>
+        <w:rPr>
+          <w:rFonts w:ascii="Consolas" w:eastAsia="Times New Roman" w:hAnsi="Consolas" w:cs="Times New Roman"/>
+          <w:color w:val="A9B1D6"/>
+          <w:sz w:val="20"/>
+          <w:szCs w:val="20"/>
+          <w:lang w:eastAsia="cs-CZ"/>
+        </w:rPr>
+        <w:t> </w:t>
+      </w:r>
+      <w:r>
+        <w:rPr>
+          <w:rFonts w:ascii="Consolas" w:eastAsia="Times New Roman" w:hAnsi="Consolas" w:cs="Times New Roman"/>
+          <w:color w:val="9ABDF5"/>
+          <w:sz w:val="20"/>
+          <w:szCs w:val="20"/>
+          <w:lang w:eastAsia="cs-CZ"/>
+        </w:rPr>
+        <w:t>{</w:t>
+      </w:r>
+    </w:p>
+    <w:p>
+      <w:pPr>
+        <w:shd w:val="clear" w:color="auto" w:fill="24283B"/>
+        <w:spacing w:after="0" w:line="270" w:lineRule="atLeast"/>
+        <w:rPr>
+          <w:rFonts w:ascii="Consolas" w:eastAsia="Times New Roman" w:hAnsi="Consolas" w:cs="Times New Roman"/>
+          <w:color w:val="A9B1D6"/>
+          <w:sz w:val="20"/>
+          <w:szCs w:val="20"/>
+          <w:lang w:eastAsia="cs-CZ"/>
+        </w:rPr>
+      </w:pPr>
+      <w:r>
+        <w:rPr>
+          <w:rFonts w:ascii="Consolas" w:eastAsia="Times New Roman" w:hAnsi="Consolas" w:cs="Times New Roman"/>
+          <w:color w:val="9ABDF5"/>
+          <w:sz w:val="20"/>
+          <w:szCs w:val="20"/>
+          <w:lang w:eastAsia="cs-CZ"/>
+        </w:rPr>
+        <w:t>  </w:t>
+      </w:r>
+      <w:r>
+        <w:rPr>
+          <w:rFonts w:ascii="Consolas" w:eastAsia="Times New Roman" w:hAnsi="Consolas" w:cs="Times New Roman"/>
+          <w:color w:val="7AA2F7"/>
+          <w:sz w:val="20"/>
+          <w:szCs w:val="20"/>
+          <w:lang w:eastAsia="cs-CZ"/>
+        </w:rPr>
+        <w:t>display</w:t>
+      </w:r>
+      <w:r>
+        <w:rPr>
+          <w:rFonts w:ascii="Consolas" w:eastAsia="Times New Roman" w:hAnsi="Consolas" w:cs="Times New Roman"/>
+          <w:color w:val="89DDFF"/>
+          <w:sz w:val="20"/>
+          <w:szCs w:val="20"/>
+          <w:lang w:eastAsia="cs-CZ"/>
+        </w:rPr>
+        <w:t>:</w:t>
+      </w:r>
+      <w:r>
+        <w:rPr>
+          <w:rFonts w:ascii="Consolas" w:eastAsia="Times New Roman" w:hAnsi="Consolas" w:cs="Times New Roman"/>
+          <w:color w:val="9ABDF5"/>
+          <w:sz w:val="20"/>
+          <w:szCs w:val="20"/>
+          <w:lang w:eastAsia="cs-CZ"/>
+        </w:rPr>
+        <w:t> </w:t>
+      </w:r>
+      <w:proofErr w:type="spellStart"/>
+      <w:r>
+        <w:rPr>
+          <w:rFonts w:ascii="Consolas" w:eastAsia="Times New Roman" w:hAnsi="Consolas" w:cs="Times New Roman"/>
+          <w:color w:val="FF9E64"/>
+          <w:sz w:val="20"/>
+          <w:szCs w:val="20"/>
+          <w:lang w:eastAsia="cs-CZ"/>
+        </w:rPr>
+        <w:t>flex</w:t>
+      </w:r>
+      <w:proofErr w:type="spellEnd"/>
+      <w:r>
+        <w:rPr>
+          <w:rFonts w:ascii="Consolas" w:eastAsia="Times New Roman" w:hAnsi="Consolas" w:cs="Times New Roman"/>
+          <w:color w:val="89DDFF"/>
+          <w:sz w:val="20"/>
+          <w:szCs w:val="20"/>
+          <w:lang w:eastAsia="cs-CZ"/>
+        </w:rPr>
+        <w:t>;</w:t>
+      </w:r>
+    </w:p>
+    <w:p>
+      <w:pPr>
+        <w:shd w:val="clear" w:color="auto" w:fill="24283B"/>
+        <w:spacing w:after="0" w:line="270" w:lineRule="atLeast"/>
+        <w:rPr>
+          <w:rFonts w:ascii="Consolas" w:eastAsia="Times New Roman" w:hAnsi="Consolas" w:cs="Times New Roman"/>
+          <w:color w:val="A9B1D6"/>
+          <w:sz w:val="20"/>
+          <w:szCs w:val="20"/>
+          <w:lang w:eastAsia="cs-CZ"/>
+        </w:rPr>
+      </w:pPr>
+      <w:r>
+        <w:rPr>
+          <w:rFonts w:ascii="Consolas" w:eastAsia="Times New Roman" w:hAnsi="Consolas" w:cs="Times New Roman"/>
+          <w:color w:val="9ABDF5"/>
+          <w:sz w:val="20"/>
+          <w:szCs w:val="20"/>
+          <w:lang w:eastAsia="cs-CZ"/>
+        </w:rPr>
+        <w:t>  </w:t>
+      </w:r>
+      <w:proofErr w:type="spellStart"/>
+      <w:r>
+        <w:rPr>
+          <w:rFonts w:ascii="Consolas" w:eastAsia="Times New Roman" w:hAnsi="Consolas" w:cs="Times New Roman"/>
+          <w:color w:val="7AA2F7"/>
+          <w:sz w:val="20"/>
+          <w:szCs w:val="20"/>
+          <w:lang w:eastAsia="cs-CZ"/>
+        </w:rPr>
+        <w:t>flex-direction</w:t>
+      </w:r>
+      <w:proofErr w:type="spellEnd"/>
+      <w:r>
+        <w:rPr>
+          <w:rFonts w:ascii="Consolas" w:eastAsia="Times New Roman" w:hAnsi="Consolas" w:cs="Times New Roman"/>
+          <w:color w:val="89DDFF"/>
+          <w:sz w:val="20"/>
+          <w:szCs w:val="20"/>
+          <w:lang w:eastAsia="cs-CZ"/>
+        </w:rPr>
+        <w:t>:</w:t>
+      </w:r>
+      <w:r>
+        <w:rPr>
+          <w:rFonts w:ascii="Consolas" w:eastAsia="Times New Roman" w:hAnsi="Consolas" w:cs="Times New Roman"/>
+          <w:color w:val="9ABDF5"/>
+          <w:sz w:val="20"/>
+          <w:szCs w:val="20"/>
+          <w:lang w:eastAsia="cs-CZ"/>
+        </w:rPr>
+        <w:t> </w:t>
+      </w:r>
+      <w:proofErr w:type="spellStart"/>
+      <w:r>
+        <w:rPr>
+          <w:rFonts w:ascii="Consolas" w:eastAsia="Times New Roman" w:hAnsi="Consolas" w:cs="Times New Roman"/>
+          <w:color w:val="FF9E64"/>
+          <w:sz w:val="20"/>
+          <w:szCs w:val="20"/>
+          <w:lang w:eastAsia="cs-CZ"/>
+        </w:rPr>
+        <w:t>row</w:t>
+      </w:r>
+      <w:proofErr w:type="spellEnd"/>
+      <w:r>
+        <w:rPr>
+          <w:rFonts w:ascii="Consolas" w:eastAsia="Times New Roman" w:hAnsi="Consolas" w:cs="Times New Roman"/>
+          <w:color w:val="89DDFF"/>
+          <w:sz w:val="20"/>
+          <w:szCs w:val="20"/>
+          <w:lang w:eastAsia="cs-CZ"/>
+        </w:rPr>
+        <w:t>;</w:t>
+      </w:r>
+    </w:p>
+    <w:p>
+      <w:pPr>
+        <w:shd w:val="clear" w:color="auto" w:fill="24283B"/>
+        <w:spacing w:after="0" w:line="270" w:lineRule="atLeast"/>
+        <w:rPr>
+          <w:rFonts w:ascii="Consolas" w:eastAsia="Times New Roman" w:hAnsi="Consolas" w:cs="Times New Roman"/>
+          <w:color w:val="A9B1D6"/>
+          <w:sz w:val="20"/>
+          <w:szCs w:val="20"/>
+          <w:lang w:eastAsia="cs-CZ"/>
+        </w:rPr>
+      </w:pPr>
+      <w:r>
+        <w:rPr>
+          <w:rFonts w:ascii="Consolas" w:eastAsia="Times New Roman" w:hAnsi="Consolas" w:cs="Times New Roman"/>
+          <w:color w:val="9ABDF5"/>
+          <w:sz w:val="20"/>
+          <w:szCs w:val="20"/>
+          <w:lang w:eastAsia="cs-CZ"/>
+        </w:rPr>
+        <w:t>  </w:t>
+      </w:r>
+      <w:proofErr w:type="spellStart"/>
+      <w:r>
+        <w:rPr>
+          <w:rFonts w:ascii="Consolas" w:eastAsia="Times New Roman" w:hAnsi="Consolas" w:cs="Times New Roman"/>
+          <w:color w:val="7AA2F7"/>
+          <w:sz w:val="20"/>
+          <w:szCs w:val="20"/>
+          <w:lang w:eastAsia="cs-CZ"/>
+        </w:rPr>
+        <w:t>height</w:t>
+      </w:r>
+      <w:proofErr w:type="spellEnd"/>
+      <w:r>
+        <w:rPr>
+          <w:rFonts w:ascii="Consolas" w:eastAsia="Times New Roman" w:hAnsi="Consolas" w:cs="Times New Roman"/>
+          <w:color w:val="89DDFF"/>
+          <w:sz w:val="20"/>
+          <w:szCs w:val="20"/>
+          <w:lang w:eastAsia="cs-CZ"/>
+        </w:rPr>
+        <w:t>:</w:t>
+      </w:r>
+      <w:r>
+        <w:rPr>
+          <w:rFonts w:ascii="Consolas" w:eastAsia="Times New Roman" w:hAnsi="Consolas" w:cs="Times New Roman"/>
+          <w:color w:val="9ABDF5"/>
+          <w:sz w:val="20"/>
+          <w:szCs w:val="20"/>
+          <w:lang w:eastAsia="cs-CZ"/>
+        </w:rPr>
+        <w:t> </w:t>
+      </w:r>
+      <w:r>
+        <w:rPr>
+          <w:rFonts w:ascii="Consolas" w:eastAsia="Times New Roman" w:hAnsi="Consolas" w:cs="Times New Roman"/>
+          <w:color w:val="FF9E64"/>
+          <w:sz w:val="20"/>
+          <w:szCs w:val="20"/>
+          <w:lang w:eastAsia="cs-CZ"/>
+        </w:rPr>
+        <w:t>500</w:t>
+      </w:r>
+      <w:r>
+        <w:rPr>
+          <w:rFonts w:ascii="Consolas" w:eastAsia="Times New Roman" w:hAnsi="Consolas" w:cs="Times New Roman"/>
+          <w:color w:val="F7768E"/>
+          <w:sz w:val="20"/>
+          <w:szCs w:val="20"/>
+          <w:lang w:eastAsia="cs-CZ"/>
+        </w:rPr>
+        <w:t>px</w:t>
+      </w:r>
+      <w:r>
+        <w:rPr>
+          <w:rFonts w:ascii="Consolas" w:eastAsia="Times New Roman" w:hAnsi="Consolas" w:cs="Times New Roman"/>
+          <w:color w:val="89DDFF"/>
+          <w:sz w:val="20"/>
+          <w:szCs w:val="20"/>
+          <w:lang w:eastAsia="cs-CZ"/>
+        </w:rPr>
+        <w:t>;</w:t>
+      </w:r>
+    </w:p>
+    <w:p>
+      <w:pPr>
+        <w:shd w:val="clear" w:color="auto" w:fill="24283B"/>
+        <w:spacing w:after="0" w:line="270" w:lineRule="atLeast"/>
+        <w:rPr>
+          <w:rFonts w:ascii="Consolas" w:eastAsia="Times New Roman" w:hAnsi="Consolas" w:cs="Times New Roman"/>
+          <w:color w:val="A9B1D6"/>
+          <w:sz w:val="20"/>
+          <w:szCs w:val="20"/>
+          <w:lang w:eastAsia="cs-CZ"/>
+        </w:rPr>
+      </w:pPr>
+      <w:r>
+        <w:rPr>
+          <w:rFonts w:ascii="Consolas" w:eastAsia="Times New Roman" w:hAnsi="Consolas" w:cs="Times New Roman"/>
+          <w:color w:val="9ABDF5"/>
+          <w:sz w:val="20"/>
+          <w:szCs w:val="20"/>
+          <w:lang w:eastAsia="cs-CZ"/>
+        </w:rPr>
+        <w:t>  </w:t>
+      </w:r>
+      <w:proofErr w:type="spellStart"/>
+      <w:r>
+        <w:rPr>
+          <w:rFonts w:ascii="Consolas" w:eastAsia="Times New Roman" w:hAnsi="Consolas" w:cs="Times New Roman"/>
+          <w:color w:val="7AA2F7"/>
+          <w:sz w:val="20"/>
+          <w:szCs w:val="20"/>
+          <w:lang w:eastAsia="cs-CZ"/>
+        </w:rPr>
+        <w:t>align-items</w:t>
+      </w:r>
+      <w:proofErr w:type="spellEnd"/>
+      <w:r>
+        <w:rPr>
+          <w:rFonts w:ascii="Consolas" w:eastAsia="Times New Roman" w:hAnsi="Consolas" w:cs="Times New Roman"/>
+          <w:color w:val="89DDFF"/>
+          <w:sz w:val="20"/>
+          <w:szCs w:val="20"/>
+          <w:lang w:eastAsia="cs-CZ"/>
+        </w:rPr>
+        <w:t>:</w:t>
+      </w:r>
+      <w:r>
+        <w:rPr>
+          <w:rFonts w:ascii="Consolas" w:eastAsia="Times New Roman" w:hAnsi="Consolas" w:cs="Times New Roman"/>
+          <w:color w:val="9ABDF5"/>
+          <w:sz w:val="20"/>
+          <w:szCs w:val="20"/>
+          <w:lang w:eastAsia="cs-CZ"/>
+        </w:rPr>
+        <w:t> </w:t>
+      </w:r>
+      <w:r>
+        <w:rPr>
+          <w:rFonts w:ascii="Consolas" w:eastAsia="Times New Roman" w:hAnsi="Consolas" w:cs="Times New Roman"/>
+          <w:color w:val="FF9E64"/>
+          <w:sz w:val="20"/>
+          <w:szCs w:val="20"/>
+          <w:lang w:eastAsia="cs-CZ"/>
+        </w:rPr>
+        <w:t>center</w:t>
+      </w:r>
+      <w:r>
+        <w:rPr>
+          <w:rFonts w:ascii="Consolas" w:eastAsia="Times New Roman" w:hAnsi="Consolas" w:cs="Times New Roman"/>
+          <w:color w:val="89DDFF"/>
+          <w:sz w:val="20"/>
+          <w:szCs w:val="20"/>
+          <w:lang w:eastAsia="cs-CZ"/>
+        </w:rPr>
+        <w:t>;</w:t>
+      </w:r>
+    </w:p>
+    <w:p>
+      <w:pPr>
+        <w:shd w:val="clear" w:color="auto" w:fill="24283B"/>
+        <w:spacing w:after="0" w:line="270" w:lineRule="atLeast"/>
+        <w:rPr>
+          <w:rFonts w:ascii="Consolas" w:eastAsia="Times New Roman" w:hAnsi="Consolas" w:cs="Times New Roman"/>
+          <w:color w:val="A9B1D6"/>
+          <w:sz w:val="20"/>
+          <w:szCs w:val="20"/>
+          <w:lang w:eastAsia="cs-CZ"/>
+        </w:rPr>
+      </w:pPr>
+      <w:r>
+        <w:rPr>
+          <w:rFonts w:ascii="Consolas" w:eastAsia="Times New Roman" w:hAnsi="Consolas" w:cs="Times New Roman"/>
+          <w:color w:val="9ABDF5"/>
+          <w:sz w:val="20"/>
+          <w:szCs w:val="20"/>
+          <w:lang w:eastAsia="cs-CZ"/>
+        </w:rPr>
+        <w:t>}</w:t>
+      </w:r>
+    </w:p>
+    <w:p>
+      <w:pPr>
+        <w:shd w:val="clear" w:color="auto" w:fill="24283B"/>
+        <w:spacing w:after="240" w:line="270" w:lineRule="atLeast"/>
+        <w:rPr>
+          <w:rFonts w:ascii="Consolas" w:eastAsia="Times New Roman" w:hAnsi="Consolas" w:cs="Times New Roman"/>
+          <w:color w:val="A9B1D6"/>
+          <w:sz w:val="20"/>
+          <w:szCs w:val="20"/>
+          <w:lang w:eastAsia="cs-CZ"/>
+        </w:rPr>
+      </w:pPr>
+    </w:p>
+    <w:p>
+      <w:pPr>
+        <w:shd w:val="clear" w:color="auto" w:fill="24283B"/>
+        <w:spacing w:after="0" w:line="270" w:lineRule="atLeast"/>
+        <w:rPr>
+          <w:rFonts w:ascii="Consolas" w:eastAsia="Times New Roman" w:hAnsi="Consolas" w:cs="Times New Roman"/>
+          <w:color w:val="A9B1D6"/>
+          <w:sz w:val="20"/>
+          <w:szCs w:val="20"/>
+          <w:lang w:eastAsia="cs-CZ"/>
+        </w:rPr>
+      </w:pPr>
+      <w:r>
+        <w:rPr>
+          <w:rFonts w:ascii="Consolas" w:eastAsia="Times New Roman" w:hAnsi="Consolas" w:cs="Times New Roman"/>
+          <w:color w:val="E0AF68"/>
+          <w:sz w:val="20"/>
+          <w:szCs w:val="20"/>
+          <w:lang w:eastAsia="cs-CZ"/>
+        </w:rPr>
+        <w:t>.</w:t>
+      </w:r>
+      <w:proofErr w:type="spellStart"/>
+      <w:r>
+        <w:rPr>
+          <w:rFonts w:ascii="Consolas" w:eastAsia="Times New Roman" w:hAnsi="Consolas" w:cs="Times New Roman"/>
+          <w:color w:val="9ECE6A"/>
+          <w:sz w:val="20"/>
+          <w:szCs w:val="20"/>
+          <w:lang w:eastAsia="cs-CZ"/>
+        </w:rPr>
+        <w:t>first</w:t>
+      </w:r>
+      <w:proofErr w:type="spellEnd"/>
+      <w:r>
+        <w:rPr>
+          <w:rFonts w:ascii="Consolas" w:eastAsia="Times New Roman" w:hAnsi="Consolas" w:cs="Times New Roman"/>
+          <w:color w:val="A9B1D6"/>
+          <w:sz w:val="20"/>
+          <w:szCs w:val="20"/>
+          <w:lang w:eastAsia="cs-CZ"/>
+        </w:rPr>
+        <w:t> </w:t>
+      </w:r>
+      <w:r>
+        <w:rPr>
+          <w:rFonts w:ascii="Consolas" w:eastAsia="Times New Roman" w:hAnsi="Consolas" w:cs="Times New Roman"/>
+          <w:color w:val="9ABDF5"/>
+          <w:sz w:val="20"/>
+          <w:szCs w:val="20"/>
+          <w:lang w:eastAsia="cs-CZ"/>
+        </w:rPr>
+        <w:t>{</w:t>
+      </w:r>
+    </w:p>
+    <w:p>
+      <w:pPr>
+        <w:shd w:val="clear" w:color="auto" w:fill="24283B"/>
+        <w:spacing w:after="0" w:line="270" w:lineRule="atLeast"/>
+        <w:rPr>
+          <w:rFonts w:ascii="Consolas" w:eastAsia="Times New Roman" w:hAnsi="Consolas" w:cs="Times New Roman"/>
+          <w:color w:val="A9B1D6"/>
+          <w:sz w:val="20"/>
+          <w:szCs w:val="20"/>
+          <w:lang w:eastAsia="cs-CZ"/>
+        </w:rPr>
+      </w:pPr>
+      <w:r>
+        <w:rPr>
+          <w:rFonts w:ascii="Consolas" w:eastAsia="Times New Roman" w:hAnsi="Consolas" w:cs="Times New Roman"/>
+          <w:color w:val="9ABDF5"/>
+          <w:sz w:val="20"/>
+          <w:szCs w:val="20"/>
+          <w:lang w:eastAsia="cs-CZ"/>
+        </w:rPr>
+        <w:t>  </w:t>
+      </w:r>
+      <w:proofErr w:type="spellStart"/>
+      <w:r>
+        <w:rPr>
+          <w:rFonts w:ascii="Consolas" w:eastAsia="Times New Roman" w:hAnsi="Consolas" w:cs="Times New Roman"/>
+          <w:color w:val="7AA2F7"/>
+          <w:sz w:val="20"/>
+          <w:szCs w:val="20"/>
+          <w:lang w:eastAsia="cs-CZ"/>
+        </w:rPr>
+        <w:t>align-self</w:t>
+      </w:r>
+      <w:proofErr w:type="spellEnd"/>
+      <w:r>
+        <w:rPr>
+          <w:rFonts w:ascii="Consolas" w:eastAsia="Times New Roman" w:hAnsi="Consolas" w:cs="Times New Roman"/>
+          <w:color w:val="89DDFF"/>
+          <w:sz w:val="20"/>
+          <w:szCs w:val="20"/>
+          <w:lang w:eastAsia="cs-CZ"/>
+        </w:rPr>
+        <w:t>:</w:t>
+      </w:r>
+      <w:r>
+        <w:rPr>
+          <w:rFonts w:ascii="Consolas" w:eastAsia="Times New Roman" w:hAnsi="Consolas" w:cs="Times New Roman"/>
+          <w:color w:val="9ABDF5"/>
+          <w:sz w:val="20"/>
+          <w:szCs w:val="20"/>
+          <w:lang w:eastAsia="cs-CZ"/>
+        </w:rPr>
+        <w:t> </w:t>
+      </w:r>
+      <w:proofErr w:type="spellStart"/>
+      <w:r>
+        <w:rPr>
+          <w:rFonts w:ascii="Consolas" w:eastAsia="Times New Roman" w:hAnsi="Consolas" w:cs="Times New Roman"/>
+          <w:color w:val="FF9E64"/>
+          <w:sz w:val="20"/>
+          <w:szCs w:val="20"/>
+          <w:lang w:eastAsia="cs-CZ"/>
+        </w:rPr>
+        <w:t>stretch</w:t>
+      </w:r>
+      <w:proofErr w:type="spellEnd"/>
+      <w:r>
+        <w:rPr>
+          <w:rFonts w:ascii="Consolas" w:eastAsia="Times New Roman" w:hAnsi="Consolas" w:cs="Times New Roman"/>
+          <w:color w:val="89DDFF"/>
+          <w:sz w:val="20"/>
+          <w:szCs w:val="20"/>
+          <w:lang w:eastAsia="cs-CZ"/>
+        </w:rPr>
+        <w:t>;</w:t>
+      </w:r>
+    </w:p>
+    <w:p>
+      <w:pPr>
+        <w:shd w:val="clear" w:color="auto" w:fill="24283B"/>
+        <w:spacing w:after="0" w:line="270" w:lineRule="atLeast"/>
+        <w:rPr>
+          <w:rFonts w:ascii="Consolas" w:eastAsia="Times New Roman" w:hAnsi="Consolas" w:cs="Times New Roman"/>
+          <w:color w:val="A9B1D6"/>
+          <w:sz w:val="20"/>
+          <w:szCs w:val="20"/>
+          <w:lang w:eastAsia="cs-CZ"/>
+        </w:rPr>
+      </w:pPr>
+      <w:r>
+        <w:rPr>
+          <w:rFonts w:ascii="Consolas" w:eastAsia="Times New Roman" w:hAnsi="Consolas" w:cs="Times New Roman"/>
+          <w:color w:val="9ABDF5"/>
+          <w:sz w:val="20"/>
+          <w:szCs w:val="20"/>
+          <w:lang w:eastAsia="cs-CZ"/>
+        </w:rPr>
+        <w:t>}</w:t>
       </w:r>
     </w:p>
     <w:p/>
-    <w:p>
-      <w:proofErr w:type="spellStart"/>
-      <w:r>
-        <w:t>Flex-grow</w:t>
-      </w:r>
-      <w:proofErr w:type="spellEnd"/>
-      <w:r>
-        <w:t xml:space="preserve"> – jako hodnotu má číslo (bez jednotky), které diktuje kolik volného prostoru daná položka zabere </w:t>
-      </w:r>
-      <w:r>
-        <w:br/>
-        <w:t xml:space="preserve">defaultně 0 </w:t>
-      </w:r>
-    </w:p>
-    <w:p>
-      <w:proofErr w:type="spellStart"/>
-      <w:r>
-        <w:t>Flex</w:t>
-      </w:r>
-      <w:proofErr w:type="spellEnd"/>
-      <w:r>
-        <w:t xml:space="preserve"> </w:t>
-      </w:r>
-      <w:proofErr w:type="spellStart"/>
-      <w:r>
-        <w:t>grow</w:t>
-      </w:r>
-      <w:proofErr w:type="spellEnd"/>
-      <w:r>
-        <w:t xml:space="preserve"> 1 zabere volné místo. </w:t>
-      </w:r>
-      <w:r>
-        <w:rPr>
-          <w:lang w:val="en-GB"/>
-        </w:rPr>
-        <w:t xml:space="preserve"> flex grow 2 </w:t>
-      </w:r>
-      <w:proofErr w:type="spellStart"/>
-      <w:r>
-        <w:rPr>
-          <w:lang w:val="en-GB"/>
-        </w:rPr>
-        <w:t>zabere</w:t>
-      </w:r>
-      <w:proofErr w:type="spellEnd"/>
-      <w:r>
-        <w:rPr>
-          <w:lang w:val="en-GB"/>
-        </w:rPr>
-        <w:t xml:space="preserve"> </w:t>
-      </w:r>
-      <w:proofErr w:type="spellStart"/>
-      <w:r>
-        <w:rPr>
-          <w:lang w:val="en-GB"/>
-        </w:rPr>
-        <w:t>dvakr</w:t>
-      </w:r>
-      <w:r>
-        <w:t>át</w:t>
-      </w:r>
-      <w:proofErr w:type="spellEnd"/>
-      <w:r>
-        <w:t xml:space="preserve"> tolik </w:t>
-      </w:r>
-      <w:proofErr w:type="gramStart"/>
-      <w:r>
-        <w:t>místa</w:t>
-      </w:r>
-      <w:proofErr w:type="gramEnd"/>
-      <w:r>
-        <w:t xml:space="preserve"> </w:t>
-      </w:r>
-    </w:p>
-    <w:p>
-      <w:proofErr w:type="spellStart"/>
-      <w:r>
-        <w:t>Flex-shrink</w:t>
-      </w:r>
-      <w:proofErr w:type="spellEnd"/>
-      <w:r>
-        <w:t xml:space="preserve"> – definuje, zda se prvek bude smršťovat, pokud nebude mít místo </w:t>
-      </w:r>
-      <w:r>
-        <w:br/>
-        <w:t xml:space="preserve">defaultně 1 – smršťuje se </w:t>
-      </w:r>
-    </w:p>
-    <w:p>
-      <w:r>
-        <w:lastRenderedPageBreak/>
-        <w:t>Pokud má 0 tak se nesmrš</w:t>
-      </w:r>
-      <w:r>
-        <w:t>ť</w:t>
-      </w:r>
-      <w:r>
-        <w:t xml:space="preserve">uje, pokud má 2, 3, tak se bude smršťovat 2x 3x rychleji, NEBUDE </w:t>
-      </w:r>
-      <w:r>
-        <w:t>poloviční, nebo třetinový!!</w:t>
-      </w:r>
-    </w:p>
-    <w:p>
-      <w:proofErr w:type="spellStart"/>
-      <w:r>
-        <w:t>Flex</w:t>
-      </w:r>
-      <w:proofErr w:type="spellEnd"/>
-      <w:r>
-        <w:t xml:space="preserve">: </w:t>
-      </w:r>
-    </w:p>
-    <w:p>
-      <w:r>
-        <w:t xml:space="preserve">Kombinuje </w:t>
-      </w:r>
-      <w:proofErr w:type="spellStart"/>
-      <w:r>
-        <w:t>flex-grow</w:t>
-      </w:r>
-      <w:proofErr w:type="spellEnd"/>
-      <w:r>
-        <w:t xml:space="preserve"> </w:t>
-      </w:r>
-      <w:proofErr w:type="spellStart"/>
-      <w:r>
-        <w:t>flex-shrink</w:t>
-      </w:r>
-      <w:proofErr w:type="spellEnd"/>
-      <w:r>
-        <w:t xml:space="preserve"> a </w:t>
-      </w:r>
-      <w:proofErr w:type="spellStart"/>
-      <w:r>
-        <w:t>flex-basis</w:t>
-      </w:r>
-      <w:proofErr w:type="spellEnd"/>
-      <w:r>
-        <w:t xml:space="preserve">. </w:t>
-      </w:r>
-      <w:r>
-        <w:rPr>
-          <w:lang w:val="en-GB"/>
-        </w:rPr>
-        <w:t xml:space="preserve">Je to </w:t>
-      </w:r>
-      <w:r>
-        <w:t xml:space="preserve">šikovné, ale často je lepší to rozepsat i pro někoho dalšího, kdo bude kód číst. </w:t>
-      </w:r>
-      <w:r>
-        <w:br/>
-      </w:r>
-    </w:p>
-    <w:p>
-      <w:pPr>
-        <w:rPr>
-          <w:lang w:val="en-GB"/>
-        </w:rPr>
-      </w:pPr>
-      <w:proofErr w:type="spellStart"/>
-      <w:r>
-        <w:t>Align-self</w:t>
-      </w:r>
-      <w:proofErr w:type="spellEnd"/>
-    </w:p>
-    <w:p>
-      <w:r>
-        <w:rPr>
-          <w:lang w:val="en-GB"/>
-        </w:rPr>
-        <w:t>P</w:t>
-      </w:r>
-      <w:proofErr w:type="spellStart"/>
-      <w:r>
-        <w:t>řijímá</w:t>
-      </w:r>
-      <w:proofErr w:type="spellEnd"/>
-      <w:r>
-        <w:t xml:space="preserve"> stejné hodnoty jako </w:t>
-      </w:r>
-      <w:proofErr w:type="spellStart"/>
-      <w:r>
-        <w:t>align-items</w:t>
-      </w:r>
-      <w:proofErr w:type="spellEnd"/>
-      <w:r>
-        <w:t xml:space="preserve">, zarovnává </w:t>
-      </w:r>
-      <w:proofErr w:type="spellStart"/>
-      <w:r>
-        <w:t>polořku</w:t>
-      </w:r>
-      <w:proofErr w:type="spellEnd"/>
-      <w:r>
-        <w:t xml:space="preserve"> podle vedlejší osy, přebíjí </w:t>
-      </w:r>
-      <w:proofErr w:type="spellStart"/>
-      <w:r>
-        <w:t>align</w:t>
-      </w:r>
-      <w:proofErr w:type="spellEnd"/>
-      <w:r>
-        <w:t xml:space="preserve"> </w:t>
-      </w:r>
-      <w:proofErr w:type="spellStart"/>
-      <w:r>
-        <w:t>items</w:t>
-      </w:r>
-      <w:proofErr w:type="spellEnd"/>
-      <w:r>
-        <w:t xml:space="preserve"> na </w:t>
-      </w:r>
-      <w:proofErr w:type="gramStart"/>
-      <w:r>
-        <w:t>kontejneru</w:t>
-      </w:r>
-      <w:proofErr w:type="gramEnd"/>
-      <w:r>
-        <w:t xml:space="preserve"> </w:t>
-      </w:r>
-    </w:p>
     <w:p/>
     <w:p>
       <w:pPr>
@@ -1283,6 +3125,359 @@
     </w:sectPr>
   </w:body>
 </w:document>
+</file>
+
+<file path=word/numbering.xml><?xml version="1.0" encoding="utf-8"?>
+<w:numbering xmlns:wpc="http://schemas.microsoft.com/office/word/2010/wordprocessingCanvas" xmlns:cx="http://schemas.microsoft.com/office/drawing/2014/chartex" xmlns:cx1="http://schemas.microsoft.com/office/drawing/2015/9/8/chartex" xmlns:cx2="http://schemas.microsoft.com/office/drawing/2015/10/21/chartex" xmlns:cx3="http://schemas.microsoft.com/office/drawing/2016/5/9/chartex" xmlns:cx4="http://schemas.microsoft.com/office/drawing/2016/5/10/chartex" xmlns:cx5="http://schemas.microsoft.com/office/drawing/2016/5/11/chartex" xmlns:cx6="http://schemas.microsoft.com/office/drawing/2016/5/12/chartex" xmlns:cx7="http://schemas.microsoft.com/office/drawing/2016/5/13/chartex" xmlns:cx8="http://schemas.microsoft.com/office/drawing/2016/5/14/chartex" xmlns:mc="http://schemas.openxmlformats.org/markup-compatibility/2006" xmlns:aink="http://schemas.microsoft.com/office/drawing/2016/ink" xmlns:am3d="http://schemas.microsoft.com/office/drawing/2017/model3d" xmlns:o="urn:schemas-microsoft-com:office:office" xmlns:r="http://schemas.openxmlformats.org/officeDocument/2006/relationships" xmlns:m="http://schemas.openxmlformats.org/officeDocument/2006/math" xmlns:v="urn:schemas-microsoft-com:vml" xmlns:wp14="http://schemas.microsoft.com/office/word/2010/wordprocessingDrawing" xmlns:wp="http://schemas.openxmlformats.org/drawingml/2006/wordprocessingDrawing" xmlns:w10="urn:schemas-microsoft-com:office:word" xmlns:w="http://schemas.openxmlformats.org/wordprocessingml/2006/main" xmlns:w14="http://schemas.microsoft.com/office/word/2010/wordml" xmlns:w15="http://schemas.microsoft.com/office/word/2012/wordml" xmlns:w16cex="http://schemas.microsoft.com/office/word/2018/wordml/cex" xmlns:w16cid="http://schemas.microsoft.com/office/word/2016/wordml/cid" xmlns:w16="http://schemas.microsoft.com/office/word/2018/wordml" xmlns:w16se="http://schemas.microsoft.com/office/word/2015/wordml/symex" xmlns:wpg="http://schemas.microsoft.com/office/word/2010/wordprocessingGroup" xmlns:wpi="http://schemas.microsoft.com/office/word/2010/wordprocessingInk" xmlns:wne="http://schemas.microsoft.com/office/word/2006/wordml" xmlns:wps="http://schemas.microsoft.com/office/word/2010/wordprocessingShape" mc:Ignorable="w14 w15 w16se w16cid w16 w16cex wp14">
+  <w:abstractNum w:abstractNumId="0" w15:restartNumberingAfterBreak="0">
+    <w:nsid w:val="0B5D0E4B"/>
+    <w:multiLevelType w:val="hybridMultilevel"/>
+    <w:tmpl w:val="1696EDB2"/>
+    <w:lvl w:ilvl="0" w:tplc="04050001">
+      <w:start w:val="1"/>
+      <w:numFmt w:val="bullet"/>
+      <w:lvlText w:val=""/>
+      <w:lvlJc w:val="left"/>
+      <w:pPr>
+        <w:ind w:left="720" w:hanging="360"/>
+      </w:pPr>
+      <w:rPr>
+        <w:rFonts w:ascii="Symbol" w:hAnsi="Symbol" w:hint="default"/>
+      </w:rPr>
+    </w:lvl>
+    <w:lvl w:ilvl="1" w:tplc="04050003">
+      <w:start w:val="1"/>
+      <w:numFmt w:val="bullet"/>
+      <w:lvlText w:val="o"/>
+      <w:lvlJc w:val="left"/>
+      <w:pPr>
+        <w:ind w:left="1440" w:hanging="360"/>
+      </w:pPr>
+      <w:rPr>
+        <w:rFonts w:ascii="Courier New" w:hAnsi="Courier New" w:cs="Courier New" w:hint="default"/>
+      </w:rPr>
+    </w:lvl>
+    <w:lvl w:ilvl="2" w:tplc="04050005" w:tentative="1">
+      <w:start w:val="1"/>
+      <w:numFmt w:val="bullet"/>
+      <w:lvlText w:val=""/>
+      <w:lvlJc w:val="left"/>
+      <w:pPr>
+        <w:ind w:left="2160" w:hanging="360"/>
+      </w:pPr>
+      <w:rPr>
+        <w:rFonts w:ascii="Wingdings" w:hAnsi="Wingdings" w:hint="default"/>
+      </w:rPr>
+    </w:lvl>
+    <w:lvl w:ilvl="3" w:tplc="04050001" w:tentative="1">
+      <w:start w:val="1"/>
+      <w:numFmt w:val="bullet"/>
+      <w:lvlText w:val=""/>
+      <w:lvlJc w:val="left"/>
+      <w:pPr>
+        <w:ind w:left="2880" w:hanging="360"/>
+      </w:pPr>
+      <w:rPr>
+        <w:rFonts w:ascii="Symbol" w:hAnsi="Symbol" w:hint="default"/>
+      </w:rPr>
+    </w:lvl>
+    <w:lvl w:ilvl="4" w:tplc="04050003" w:tentative="1">
+      <w:start w:val="1"/>
+      <w:numFmt w:val="bullet"/>
+      <w:lvlText w:val="o"/>
+      <w:lvlJc w:val="left"/>
+      <w:pPr>
+        <w:ind w:left="3600" w:hanging="360"/>
+      </w:pPr>
+      <w:rPr>
+        <w:rFonts w:ascii="Courier New" w:hAnsi="Courier New" w:cs="Courier New" w:hint="default"/>
+      </w:rPr>
+    </w:lvl>
+    <w:lvl w:ilvl="5" w:tplc="04050005" w:tentative="1">
+      <w:start w:val="1"/>
+      <w:numFmt w:val="bullet"/>
+      <w:lvlText w:val=""/>
+      <w:lvlJc w:val="left"/>
+      <w:pPr>
+        <w:ind w:left="4320" w:hanging="360"/>
+      </w:pPr>
+      <w:rPr>
+        <w:rFonts w:ascii="Wingdings" w:hAnsi="Wingdings" w:hint="default"/>
+      </w:rPr>
+    </w:lvl>
+    <w:lvl w:ilvl="6" w:tplc="04050001" w:tentative="1">
+      <w:start w:val="1"/>
+      <w:numFmt w:val="bullet"/>
+      <w:lvlText w:val=""/>
+      <w:lvlJc w:val="left"/>
+      <w:pPr>
+        <w:ind w:left="5040" w:hanging="360"/>
+      </w:pPr>
+      <w:rPr>
+        <w:rFonts w:ascii="Symbol" w:hAnsi="Symbol" w:hint="default"/>
+      </w:rPr>
+    </w:lvl>
+    <w:lvl w:ilvl="7" w:tplc="04050003" w:tentative="1">
+      <w:start w:val="1"/>
+      <w:numFmt w:val="bullet"/>
+      <w:lvlText w:val="o"/>
+      <w:lvlJc w:val="left"/>
+      <w:pPr>
+        <w:ind w:left="5760" w:hanging="360"/>
+      </w:pPr>
+      <w:rPr>
+        <w:rFonts w:ascii="Courier New" w:hAnsi="Courier New" w:cs="Courier New" w:hint="default"/>
+      </w:rPr>
+    </w:lvl>
+    <w:lvl w:ilvl="8" w:tplc="04050005" w:tentative="1">
+      <w:start w:val="1"/>
+      <w:numFmt w:val="bullet"/>
+      <w:lvlText w:val=""/>
+      <w:lvlJc w:val="left"/>
+      <w:pPr>
+        <w:ind w:left="6480" w:hanging="360"/>
+      </w:pPr>
+      <w:rPr>
+        <w:rFonts w:ascii="Wingdings" w:hAnsi="Wingdings" w:hint="default"/>
+      </w:rPr>
+    </w:lvl>
+  </w:abstractNum>
+  <w:abstractNum w:abstractNumId="1" w15:restartNumberingAfterBreak="0">
+    <w:nsid w:val="1E4D2CCE"/>
+    <w:multiLevelType w:val="hybridMultilevel"/>
+    <w:tmpl w:val="31DAF1B6"/>
+    <w:lvl w:ilvl="0" w:tplc="04050001">
+      <w:start w:val="1"/>
+      <w:numFmt w:val="bullet"/>
+      <w:lvlText w:val=""/>
+      <w:lvlJc w:val="left"/>
+      <w:pPr>
+        <w:ind w:left="720" w:hanging="360"/>
+      </w:pPr>
+      <w:rPr>
+        <w:rFonts w:ascii="Symbol" w:hAnsi="Symbol" w:hint="default"/>
+      </w:rPr>
+    </w:lvl>
+    <w:lvl w:ilvl="1" w:tplc="04050003" w:tentative="1">
+      <w:start w:val="1"/>
+      <w:numFmt w:val="bullet"/>
+      <w:lvlText w:val="o"/>
+      <w:lvlJc w:val="left"/>
+      <w:pPr>
+        <w:ind w:left="1440" w:hanging="360"/>
+      </w:pPr>
+      <w:rPr>
+        <w:rFonts w:ascii="Courier New" w:hAnsi="Courier New" w:cs="Courier New" w:hint="default"/>
+      </w:rPr>
+    </w:lvl>
+    <w:lvl w:ilvl="2" w:tplc="04050005" w:tentative="1">
+      <w:start w:val="1"/>
+      <w:numFmt w:val="bullet"/>
+      <w:lvlText w:val=""/>
+      <w:lvlJc w:val="left"/>
+      <w:pPr>
+        <w:ind w:left="2160" w:hanging="360"/>
+      </w:pPr>
+      <w:rPr>
+        <w:rFonts w:ascii="Wingdings" w:hAnsi="Wingdings" w:hint="default"/>
+      </w:rPr>
+    </w:lvl>
+    <w:lvl w:ilvl="3" w:tplc="04050001" w:tentative="1">
+      <w:start w:val="1"/>
+      <w:numFmt w:val="bullet"/>
+      <w:lvlText w:val=""/>
+      <w:lvlJc w:val="left"/>
+      <w:pPr>
+        <w:ind w:left="2880" w:hanging="360"/>
+      </w:pPr>
+      <w:rPr>
+        <w:rFonts w:ascii="Symbol" w:hAnsi="Symbol" w:hint="default"/>
+      </w:rPr>
+    </w:lvl>
+    <w:lvl w:ilvl="4" w:tplc="04050003" w:tentative="1">
+      <w:start w:val="1"/>
+      <w:numFmt w:val="bullet"/>
+      <w:lvlText w:val="o"/>
+      <w:lvlJc w:val="left"/>
+      <w:pPr>
+        <w:ind w:left="3600" w:hanging="360"/>
+      </w:pPr>
+      <w:rPr>
+        <w:rFonts w:ascii="Courier New" w:hAnsi="Courier New" w:cs="Courier New" w:hint="default"/>
+      </w:rPr>
+    </w:lvl>
+    <w:lvl w:ilvl="5" w:tplc="04050005" w:tentative="1">
+      <w:start w:val="1"/>
+      <w:numFmt w:val="bullet"/>
+      <w:lvlText w:val=""/>
+      <w:lvlJc w:val="left"/>
+      <w:pPr>
+        <w:ind w:left="4320" w:hanging="360"/>
+      </w:pPr>
+      <w:rPr>
+        <w:rFonts w:ascii="Wingdings" w:hAnsi="Wingdings" w:hint="default"/>
+      </w:rPr>
+    </w:lvl>
+    <w:lvl w:ilvl="6" w:tplc="04050001" w:tentative="1">
+      <w:start w:val="1"/>
+      <w:numFmt w:val="bullet"/>
+      <w:lvlText w:val=""/>
+      <w:lvlJc w:val="left"/>
+      <w:pPr>
+        <w:ind w:left="5040" w:hanging="360"/>
+      </w:pPr>
+      <w:rPr>
+        <w:rFonts w:ascii="Symbol" w:hAnsi="Symbol" w:hint="default"/>
+      </w:rPr>
+    </w:lvl>
+    <w:lvl w:ilvl="7" w:tplc="04050003" w:tentative="1">
+      <w:start w:val="1"/>
+      <w:numFmt w:val="bullet"/>
+      <w:lvlText w:val="o"/>
+      <w:lvlJc w:val="left"/>
+      <w:pPr>
+        <w:ind w:left="5760" w:hanging="360"/>
+      </w:pPr>
+      <w:rPr>
+        <w:rFonts w:ascii="Courier New" w:hAnsi="Courier New" w:cs="Courier New" w:hint="default"/>
+      </w:rPr>
+    </w:lvl>
+    <w:lvl w:ilvl="8" w:tplc="04050005" w:tentative="1">
+      <w:start w:val="1"/>
+      <w:numFmt w:val="bullet"/>
+      <w:lvlText w:val=""/>
+      <w:lvlJc w:val="left"/>
+      <w:pPr>
+        <w:ind w:left="6480" w:hanging="360"/>
+      </w:pPr>
+      <w:rPr>
+        <w:rFonts w:ascii="Wingdings" w:hAnsi="Wingdings" w:hint="default"/>
+      </w:rPr>
+    </w:lvl>
+  </w:abstractNum>
+  <w:abstractNum w:abstractNumId="2" w15:restartNumberingAfterBreak="0">
+    <w:nsid w:val="308F27B2"/>
+    <w:multiLevelType w:val="hybridMultilevel"/>
+    <w:tmpl w:val="10C0DC5C"/>
+    <w:lvl w:ilvl="0" w:tplc="04050001">
+      <w:start w:val="1"/>
+      <w:numFmt w:val="bullet"/>
+      <w:lvlText w:val=""/>
+      <w:lvlJc w:val="left"/>
+      <w:pPr>
+        <w:ind w:left="720" w:hanging="360"/>
+      </w:pPr>
+      <w:rPr>
+        <w:rFonts w:ascii="Symbol" w:hAnsi="Symbol" w:hint="default"/>
+      </w:rPr>
+    </w:lvl>
+    <w:lvl w:ilvl="1" w:tplc="04050003" w:tentative="1">
+      <w:start w:val="1"/>
+      <w:numFmt w:val="bullet"/>
+      <w:lvlText w:val="o"/>
+      <w:lvlJc w:val="left"/>
+      <w:pPr>
+        <w:ind w:left="1440" w:hanging="360"/>
+      </w:pPr>
+      <w:rPr>
+        <w:rFonts w:ascii="Courier New" w:hAnsi="Courier New" w:cs="Courier New" w:hint="default"/>
+      </w:rPr>
+    </w:lvl>
+    <w:lvl w:ilvl="2" w:tplc="04050005" w:tentative="1">
+      <w:start w:val="1"/>
+      <w:numFmt w:val="bullet"/>
+      <w:lvlText w:val=""/>
+      <w:lvlJc w:val="left"/>
+      <w:pPr>
+        <w:ind w:left="2160" w:hanging="360"/>
+      </w:pPr>
+      <w:rPr>
+        <w:rFonts w:ascii="Wingdings" w:hAnsi="Wingdings" w:hint="default"/>
+      </w:rPr>
+    </w:lvl>
+    <w:lvl w:ilvl="3" w:tplc="04050001" w:tentative="1">
+      <w:start w:val="1"/>
+      <w:numFmt w:val="bullet"/>
+      <w:lvlText w:val=""/>
+      <w:lvlJc w:val="left"/>
+      <w:pPr>
+        <w:ind w:left="2880" w:hanging="360"/>
+      </w:pPr>
+      <w:rPr>
+        <w:rFonts w:ascii="Symbol" w:hAnsi="Symbol" w:hint="default"/>
+      </w:rPr>
+    </w:lvl>
+    <w:lvl w:ilvl="4" w:tplc="04050003" w:tentative="1">
+      <w:start w:val="1"/>
+      <w:numFmt w:val="bullet"/>
+      <w:lvlText w:val="o"/>
+      <w:lvlJc w:val="left"/>
+      <w:pPr>
+        <w:ind w:left="3600" w:hanging="360"/>
+      </w:pPr>
+      <w:rPr>
+        <w:rFonts w:ascii="Courier New" w:hAnsi="Courier New" w:cs="Courier New" w:hint="default"/>
+      </w:rPr>
+    </w:lvl>
+    <w:lvl w:ilvl="5" w:tplc="04050005" w:tentative="1">
+      <w:start w:val="1"/>
+      <w:numFmt w:val="bullet"/>
+      <w:lvlText w:val=""/>
+      <w:lvlJc w:val="left"/>
+      <w:pPr>
+        <w:ind w:left="4320" w:hanging="360"/>
+      </w:pPr>
+      <w:rPr>
+        <w:rFonts w:ascii="Wingdings" w:hAnsi="Wingdings" w:hint="default"/>
+      </w:rPr>
+    </w:lvl>
+    <w:lvl w:ilvl="6" w:tplc="04050001" w:tentative="1">
+      <w:start w:val="1"/>
+      <w:numFmt w:val="bullet"/>
+      <w:lvlText w:val=""/>
+      <w:lvlJc w:val="left"/>
+      <w:pPr>
+        <w:ind w:left="5040" w:hanging="360"/>
+      </w:pPr>
+      <w:rPr>
+        <w:rFonts w:ascii="Symbol" w:hAnsi="Symbol" w:hint="default"/>
+      </w:rPr>
+    </w:lvl>
+    <w:lvl w:ilvl="7" w:tplc="04050003" w:tentative="1">
+      <w:start w:val="1"/>
+      <w:numFmt w:val="bullet"/>
+      <w:lvlText w:val="o"/>
+      <w:lvlJc w:val="left"/>
+      <w:pPr>
+        <w:ind w:left="5760" w:hanging="360"/>
+      </w:pPr>
+      <w:rPr>
+        <w:rFonts w:ascii="Courier New" w:hAnsi="Courier New" w:cs="Courier New" w:hint="default"/>
+      </w:rPr>
+    </w:lvl>
+    <w:lvl w:ilvl="8" w:tplc="04050005" w:tentative="1">
+      <w:start w:val="1"/>
+      <w:numFmt w:val="bullet"/>
+      <w:lvlText w:val=""/>
+      <w:lvlJc w:val="left"/>
+      <w:pPr>
+        <w:ind w:left="6480" w:hanging="360"/>
+      </w:pPr>
+      <w:rPr>
+        <w:rFonts w:ascii="Wingdings" w:hAnsi="Wingdings" w:hint="default"/>
+      </w:rPr>
+    </w:lvl>
+  </w:abstractNum>
+  <w:num w:numId="1">
+    <w:abstractNumId w:val="1"/>
+  </w:num>
+  <w:num w:numId="2">
+    <w:abstractNumId w:val="0"/>
+  </w:num>
+  <w:num w:numId="3">
+    <w:abstractNumId w:val="2"/>
+  </w:num>
+</w:numbering>
 </file>
 
 <file path=word/styles.xml><?xml version="1.0" encoding="utf-8"?>
@@ -1684,6 +3879,49 @@
     <w:name w:val="Normal"/>
     <w:qFormat/>
   </w:style>
+  <w:style w:type="paragraph" w:styleId="Nadpis1">
+    <w:name w:val="heading 1"/>
+    <w:basedOn w:val="Normln"/>
+    <w:next w:val="Normln"/>
+    <w:link w:val="Nadpis1Char"/>
+    <w:uiPriority w:val="9"/>
+    <w:qFormat/>
+    <w:rsid w:val="00B355DA"/>
+    <w:pPr>
+      <w:keepNext/>
+      <w:keepLines/>
+      <w:spacing w:before="240" w:after="0"/>
+      <w:outlineLvl w:val="0"/>
+    </w:pPr>
+    <w:rPr>
+      <w:rFonts w:asciiTheme="majorHAnsi" w:eastAsiaTheme="majorEastAsia" w:hAnsiTheme="majorHAnsi" w:cstheme="majorBidi"/>
+      <w:color w:val="2F5496" w:themeColor="accent1" w:themeShade="BF"/>
+      <w:sz w:val="32"/>
+      <w:szCs w:val="32"/>
+    </w:rPr>
+  </w:style>
+  <w:style w:type="paragraph" w:styleId="Nadpis2">
+    <w:name w:val="heading 2"/>
+    <w:basedOn w:val="Normln"/>
+    <w:next w:val="Normln"/>
+    <w:link w:val="Nadpis2Char"/>
+    <w:uiPriority w:val="9"/>
+    <w:unhideWhenUsed/>
+    <w:qFormat/>
+    <w:rsid w:val="00B355DA"/>
+    <w:pPr>
+      <w:keepNext/>
+      <w:keepLines/>
+      <w:spacing w:before="40" w:after="0"/>
+      <w:outlineLvl w:val="1"/>
+    </w:pPr>
+    <w:rPr>
+      <w:rFonts w:asciiTheme="majorHAnsi" w:eastAsiaTheme="majorEastAsia" w:hAnsiTheme="majorHAnsi" w:cstheme="majorBidi"/>
+      <w:color w:val="2F5496" w:themeColor="accent1" w:themeShade="BF"/>
+      <w:sz w:val="26"/>
+      <w:szCs w:val="26"/>
+    </w:rPr>
+  </w:style>
   <w:style w:type="character" w:default="1" w:styleId="Standardnpsmoodstavce">
     <w:name w:val="Default Paragraph Font"/>
     <w:uiPriority w:val="1"/>
@@ -1710,6 +3948,43 @@
     <w:uiPriority w:val="99"/>
     <w:semiHidden/>
     <w:unhideWhenUsed/>
+  </w:style>
+  <w:style w:type="character" w:customStyle="1" w:styleId="Nadpis1Char">
+    <w:name w:val="Nadpis 1 Char"/>
+    <w:basedOn w:val="Standardnpsmoodstavce"/>
+    <w:link w:val="Nadpis1"/>
+    <w:uiPriority w:val="9"/>
+    <w:rsid w:val="00B355DA"/>
+    <w:rPr>
+      <w:rFonts w:asciiTheme="majorHAnsi" w:eastAsiaTheme="majorEastAsia" w:hAnsiTheme="majorHAnsi" w:cstheme="majorBidi"/>
+      <w:color w:val="2F5496" w:themeColor="accent1" w:themeShade="BF"/>
+      <w:sz w:val="32"/>
+      <w:szCs w:val="32"/>
+    </w:rPr>
+  </w:style>
+  <w:style w:type="character" w:customStyle="1" w:styleId="Nadpis2Char">
+    <w:name w:val="Nadpis 2 Char"/>
+    <w:basedOn w:val="Standardnpsmoodstavce"/>
+    <w:link w:val="Nadpis2"/>
+    <w:uiPriority w:val="9"/>
+    <w:rsid w:val="00B355DA"/>
+    <w:rPr>
+      <w:rFonts w:asciiTheme="majorHAnsi" w:eastAsiaTheme="majorEastAsia" w:hAnsiTheme="majorHAnsi" w:cstheme="majorBidi"/>
+      <w:color w:val="2F5496" w:themeColor="accent1" w:themeShade="BF"/>
+      <w:sz w:val="26"/>
+      <w:szCs w:val="26"/>
+    </w:rPr>
+  </w:style>
+  <w:style w:type="paragraph" w:styleId="Odstavecseseznamem">
+    <w:name w:val="List Paragraph"/>
+    <w:basedOn w:val="Normln"/>
+    <w:uiPriority w:val="34"/>
+    <w:qFormat/>
+    <w:rsid w:val="00B355DA"/>
+    <w:pPr>
+      <w:ind w:left="720"/>
+      <w:contextualSpacing/>
+    </w:pPr>
   </w:style>
 </w:styles>
 </file>

</xml_diff>